<commit_message>
3th chapter almost ready (4/7)
</commit_message>
<xml_diff>
--- a/Images.docx
+++ b/Images.docx
@@ -1,16 +1,10 @@
 
 <file path=word/document.xml><?xml version="1.0" encoding="utf-8"?>
-<w:document xmlns:ve="http://schemas.openxmlformats.org/markup-compatibility/2006" xmlns:o="urn:schemas-microsoft-com:office:office" xmlns:r="http://schemas.openxmlformats.org/officeDocument/2006/relationships" xmlns:m="http://schemas.openxmlformats.org/officeDocument/2006/math" xmlns:v="urn:schemas-microsoft-com:vml" xmlns:wp="http://schemas.openxmlformats.org/drawingml/2006/wordprocessingDrawing" xmlns:w10="urn:schemas-microsoft-com:office:word" xmlns:w="http://schemas.openxmlformats.org/wordprocessingml/2006/main" xmlns:wne="http://schemas.microsoft.com/office/word/2006/wordml">
+<w:document xmlns:wpc="http://schemas.microsoft.com/office/word/2010/wordprocessingCanvas" xmlns:mc="http://schemas.openxmlformats.org/markup-compatibility/2006" xmlns:o="urn:schemas-microsoft-com:office:office" xmlns:r="http://schemas.openxmlformats.org/officeDocument/2006/relationships" xmlns:m="http://schemas.openxmlformats.org/officeDocument/2006/math" xmlns:v="urn:schemas-microsoft-com:vml" xmlns:wp14="http://schemas.microsoft.com/office/word/2010/wordprocessingDrawing" xmlns:wp="http://schemas.openxmlformats.org/drawingml/2006/wordprocessingDrawing" xmlns:w10="urn:schemas-microsoft-com:office:word" xmlns:w="http://schemas.openxmlformats.org/wordprocessingml/2006/main" xmlns:w14="http://schemas.microsoft.com/office/word/2010/wordml" xmlns:w15="http://schemas.microsoft.com/office/word/2012/wordml" xmlns:wpg="http://schemas.microsoft.com/office/word/2010/wordprocessingGroup" xmlns:wpi="http://schemas.microsoft.com/office/word/2010/wordprocessingInk" xmlns:wne="http://schemas.microsoft.com/office/word/2006/wordml" xmlns:wps="http://schemas.microsoft.com/office/word/2010/wordprocessingShape" mc:Ignorable="w14 w15 wp14">
   <w:body>
     <w:p>
       <w:r>
         <w:br w:type="page"/>
-      </w:r>
-      <w:r>
-        <w:rPr>
-          <w:noProof/>
-          <w:lang w:eastAsia="pt-PT"/>
-        </w:rPr>
       </w:r>
       <w:r>
         <w:pict>
@@ -166,7 +160,6 @@
                 </v:textbox>
               </v:shape>
             </v:group>
-            <w10:wrap type="none"/>
             <w10:anchorlock/>
           </v:group>
         </w:pict>
@@ -178,9 +171,8 @@
           <w:noProof/>
           <w:lang w:eastAsia="pt-PT"/>
         </w:rPr>
-        <w:lastRenderedPageBreak/>
         <w:pict>
-          <v:group id="_x0000_s1040" editas="canvas" style="position:absolute;left:0;text-align:left;margin-left:0;margin-top:3.8pt;width:391.85pt;height:244.2pt;z-index:251658240" coordorigin="2550,1740" coordsize="6636,4135">
+          <v:group id="_x0000_s1040" editas="canvas" style="position:absolute;left:0;text-align:left;margin-left:27.9pt;margin-top:9.8pt;width:391.85pt;height:244.2pt;z-index:251658240" coordorigin="2550,1740" coordsize="6636,4135">
             <o:lock v:ext="edit" aspectratio="t"/>
             <v:shape id="_x0000_s1039" type="#_x0000_t75" style="position:absolute;left:2550;top:1740;width:6636;height:4135" o:preferrelative="f">
               <v:fill o:detectmouseclick="t"/>
@@ -487,7 +479,6 @@
                         <w:sz w:val="20"/>
                       </w:rPr>
                     </w:pPr>
-                    <w:proofErr w:type="spellStart"/>
                     <w:r>
                       <w:rPr>
                         <w:rFonts w:asciiTheme="minorHAnsi" w:hAnsiTheme="minorHAnsi"/>
@@ -496,7 +487,6 @@
                       </w:rPr>
                       <w:t>OWL</w:t>
                     </w:r>
-                    <w:proofErr w:type="spellEnd"/>
                   </w:p>
                   <w:p>
                     <w:pPr>
@@ -584,7 +574,6 @@
                         <w:sz w:val="20"/>
                       </w:rPr>
                     </w:pPr>
-                    <w:proofErr w:type="spellStart"/>
                     <w:r>
                       <w:rPr>
                         <w:rFonts w:asciiTheme="minorHAnsi" w:hAnsiTheme="minorHAnsi"/>
@@ -593,7 +582,6 @@
                       </w:rPr>
                       <w:t>RDF</w:t>
                     </w:r>
-                    <w:proofErr w:type="spellEnd"/>
                   </w:p>
                   <w:p>
                     <w:pPr>
@@ -678,6 +666,468 @@
         </w:pict>
       </w:r>
     </w:p>
+    <w:p/>
+    <w:p/>
+    <w:p/>
+    <w:p>
+      <w:r>
+        <w:br w:type="page"/>
+      </w:r>
+    </w:p>
+    <w:p>
+      <w:r>
+        <w:rPr>
+          <w:noProof/>
+          <w:color w:val="FFFFFF" w:themeColor="background1"/>
+          <w:lang w:eastAsia="pt-PT"/>
+        </w:rPr>
+        <w:lastRenderedPageBreak/>
+        <w:pict>
+          <v:shape id="_x0000_s1286" type="#_x0000_t32" style="position:absolute;left:0;text-align:left;margin-left:52.5pt;margin-top:-14.3pt;width:86.6pt;height:68.6pt;flip:y;z-index:251669504" o:connectortype="straight">
+            <v:stroke endarrow="block"/>
+          </v:shape>
+        </w:pict>
+      </w:r>
+      <w:r>
+        <w:rPr>
+          <w:noProof/>
+          <w:color w:val="FFFFFF" w:themeColor="background1"/>
+          <w:lang w:eastAsia="pt-PT"/>
+        </w:rPr>
+        <w:pict>
+          <v:roundrect id="_x0000_s1276" style="position:absolute;left:0;text-align:left;margin-left:8.65pt;margin-top:-43.7pt;width:1in;height:1in;z-index:251659264" arcsize="10923f" stroked="f">
+            <v:textbox>
+              <w:txbxContent>
+                <w:p>
+                  <w:pPr>
+                    <w:rPr>
+                      <w:rFonts w:asciiTheme="minorHAnsi" w:hAnsiTheme="minorHAnsi"/>
+                    </w:rPr>
+                  </w:pPr>
+                  <w:r>
+                    <w:rPr>
+                      <w:rFonts w:asciiTheme="minorHAnsi" w:hAnsiTheme="minorHAnsi"/>
+                    </w:rPr>
+                    <w:t>DATA</w:t>
+                  </w:r>
+                </w:p>
+              </w:txbxContent>
+            </v:textbox>
+          </v:roundrect>
+        </w:pict>
+      </w:r>
+      <w:r>
+        <w:rPr>
+          <w:noProof/>
+          <w:color w:val="FFFFFF" w:themeColor="background1"/>
+          <w:lang w:eastAsia="pt-PT"/>
+        </w:rPr>
+        <w:pict>
+          <v:roundrect id="_x0000_s1279" style="position:absolute;left:0;text-align:left;margin-left:133.05pt;margin-top:-2.3pt;width:125.55pt;height:24.85pt;z-index:251662336" arcsize="10923f" fillcolor="#4f81bd [3204]" strokecolor="#f2f2f2 [3041]" strokeweight="3pt">
+            <v:shadow on="t" type="perspective" color="#243f60 [1604]" opacity=".5" offset="1pt" offset2="-1pt"/>
+            <v:textbox>
+              <w:txbxContent>
+                <w:p>
+                  <w:pPr>
+                    <w:spacing w:line="240" w:lineRule="auto"/>
+                    <w:jc w:val="left"/>
+                    <w:rPr>
+                      <w:rFonts w:asciiTheme="minorHAnsi" w:hAnsiTheme="minorHAnsi"/>
+                      <w:color w:val="FFFFFF" w:themeColor="background1"/>
+                    </w:rPr>
+                  </w:pPr>
+                  <w:r>
+                    <w:rPr>
+                      <w:rFonts w:asciiTheme="minorHAnsi" w:hAnsiTheme="minorHAnsi"/>
+                      <w:color w:val="FFFFFF" w:themeColor="background1"/>
+                    </w:rPr>
+                    <w:t>PATTERN</w:t>
+                  </w:r>
+                  <w:r>
+                    <w:rPr>
+                      <w:rFonts w:asciiTheme="minorHAnsi" w:hAnsiTheme="minorHAnsi"/>
+                      <w:color w:val="FFFFFF" w:themeColor="background1"/>
+                    </w:rPr>
+                    <w:t xml:space="preserve"> </w:t>
+                  </w:r>
+                  <w:r>
+                    <w:rPr>
+                      <w:rFonts w:asciiTheme="minorHAnsi" w:hAnsiTheme="minorHAnsi"/>
+                      <w:color w:val="FFFFFF" w:themeColor="background1"/>
+                    </w:rPr>
+                    <w:t>EVALUATION</w:t>
+                  </w:r>
+                </w:p>
+              </w:txbxContent>
+            </v:textbox>
+          </v:roundrect>
+        </w:pict>
+      </w:r>
+    </w:p>
+    <w:p>
+      <w:r>
+        <w:rPr>
+          <w:noProof/>
+          <w:color w:val="FFFFFF" w:themeColor="background1"/>
+          <w:lang w:eastAsia="pt-PT"/>
+        </w:rPr>
+        <w:pict>
+          <v:roundrect id="_x0000_s1278" style="position:absolute;left:0;text-align:left;margin-left:98.4pt;margin-top:5.75pt;width:160.2pt;height:25.7pt;z-index:251661312" arcsize="10923f" fillcolor="#4f81bd [3204]" strokecolor="#f2f2f2 [3041]" strokeweight="3pt">
+            <v:shadow on="t" type="perspective" color="#243f60 [1604]" opacity=".5" offset="1pt" offset2="-1pt"/>
+            <v:textbox>
+              <w:txbxContent>
+                <w:p>
+                  <w:pPr>
+                    <w:spacing w:line="240" w:lineRule="auto"/>
+                    <w:jc w:val="center"/>
+                    <w:rPr>
+                      <w:rFonts w:asciiTheme="minorHAnsi" w:hAnsiTheme="minorHAnsi"/>
+                      <w:color w:val="FFFFFF" w:themeColor="background1"/>
+                    </w:rPr>
+                  </w:pPr>
+                  <w:r>
+                    <w:rPr>
+                      <w:rFonts w:asciiTheme="minorHAnsi" w:hAnsiTheme="minorHAnsi"/>
+                      <w:color w:val="FFFFFF" w:themeColor="background1"/>
+                    </w:rPr>
+                    <w:t xml:space="preserve">        </w:t>
+                  </w:r>
+                  <w:r>
+                    <w:rPr>
+                      <w:rFonts w:asciiTheme="minorHAnsi" w:hAnsiTheme="minorHAnsi"/>
+                      <w:color w:val="FFFFFF" w:themeColor="background1"/>
+                    </w:rPr>
+                    <w:t>PATTERN</w:t>
+                  </w:r>
+                  <w:r>
+                    <w:rPr>
+                      <w:rFonts w:asciiTheme="minorHAnsi" w:hAnsiTheme="minorHAnsi"/>
+                      <w:color w:val="FFFFFF" w:themeColor="background1"/>
+                    </w:rPr>
+                    <w:t xml:space="preserve"> </w:t>
+                  </w:r>
+                  <w:r>
+                    <w:rPr>
+                      <w:rFonts w:asciiTheme="minorHAnsi" w:hAnsiTheme="minorHAnsi"/>
+                      <w:color w:val="FFFFFF" w:themeColor="background1"/>
+                    </w:rPr>
+                    <w:t>DISCOVERY</w:t>
+                  </w:r>
+                </w:p>
+              </w:txbxContent>
+            </v:textbox>
+          </v:roundrect>
+        </w:pict>
+      </w:r>
+      <w:r>
+        <w:rPr>
+          <w:noProof/>
+          <w:lang w:eastAsia="pt-PT"/>
+        </w:rPr>
+        <w:pict>
+          <v:roundrect id="_x0000_s1280" style="position:absolute;left:0;text-align:left;margin-left:328.2pt;margin-top:19.2pt;width:1in;height:1in;z-index:251663360" arcsize="10923f" stroked="f">
+            <v:textbox>
+              <w:txbxContent>
+                <w:p>
+                  <w:pPr>
+                    <w:rPr>
+                      <w:rFonts w:asciiTheme="minorHAnsi" w:hAnsiTheme="minorHAnsi"/>
+                    </w:rPr>
+                  </w:pPr>
+                  <w:r>
+                    <w:rPr>
+                      <w:rFonts w:asciiTheme="minorHAnsi" w:hAnsiTheme="minorHAnsi"/>
+                    </w:rPr>
+                    <w:t>KNOWLEDGE</w:t>
+                  </w:r>
+                </w:p>
+              </w:txbxContent>
+            </v:textbox>
+          </v:roundrect>
+        </w:pict>
+      </w:r>
+    </w:p>
+    <w:p>
+      <w:r>
+        <w:rPr>
+          <w:noProof/>
+          <w:lang w:eastAsia="pt-PT"/>
+        </w:rPr>
+        <w:pict>
+          <v:shapetype id="_x0000_t22" coordsize="21600,21600" o:spt="22" adj="5400" path="m10800,qx0@1l0@2qy10800,21600,21600@2l21600@1qy10800,xem0@1qy10800@0,21600@1nfe">
+            <v:formulas>
+              <v:f eqn="val #0"/>
+              <v:f eqn="prod #0 1 2"/>
+              <v:f eqn="sum height 0 @1"/>
+            </v:formulas>
+            <v:path o:extrusionok="f" gradientshapeok="t" o:connecttype="custom" o:connectlocs="10800,@0;10800,0;0,10800;10800,21600;21600,10800" o:connectangles="270,270,180,90,0" textboxrect="0,@0,21600,@2"/>
+            <v:handles>
+              <v:h position="center,#0" yrange="0,10800"/>
+            </v:handles>
+            <o:complex v:ext="view"/>
+          </v:shapetype>
+          <v:shape id="_x0000_s1283" type="#_x0000_t22" style="position:absolute;left:0;text-align:left;margin-left:20.65pt;margin-top:9.65pt;width:18.45pt;height:15.7pt;z-index:251666432">
+            <v:textbox inset=".5mm,0,.5mm,0">
+              <w:txbxContent>
+                <w:p>
+                  <w:pPr>
+                    <w:spacing w:line="240" w:lineRule="auto"/>
+                    <w:jc w:val="center"/>
+                    <w:rPr>
+                      <w:rFonts w:asciiTheme="minorHAnsi" w:hAnsiTheme="minorHAnsi"/>
+                      <w:sz w:val="18"/>
+                    </w:rPr>
+                  </w:pPr>
+                  <w:r>
+                    <w:rPr>
+                      <w:rFonts w:asciiTheme="minorHAnsi" w:hAnsiTheme="minorHAnsi"/>
+                      <w:sz w:val="18"/>
+                    </w:rPr>
+                    <w:t>D</w:t>
+                  </w:r>
+                </w:p>
+              </w:txbxContent>
+            </v:textbox>
+          </v:shape>
+        </w:pict>
+      </w:r>
+      <w:r>
+        <w:rPr>
+          <w:noProof/>
+          <w:lang w:eastAsia="pt-PT"/>
+        </w:rPr>
+        <w:pict>
+          <v:shape id="_x0000_s1284" type="#_x0000_t22" style="position:absolute;left:0;text-align:left;margin-left:-1.35pt;margin-top:9.65pt;width:18.45pt;height:15.7pt;z-index:251667456">
+            <v:textbox inset=".5mm,0,.5mm,0">
+              <w:txbxContent>
+                <w:p>
+                  <w:pPr>
+                    <w:spacing w:line="240" w:lineRule="auto"/>
+                    <w:jc w:val="center"/>
+                    <w:rPr>
+                      <w:rFonts w:asciiTheme="minorHAnsi" w:hAnsiTheme="minorHAnsi"/>
+                      <w:sz w:val="18"/>
+                    </w:rPr>
+                  </w:pPr>
+                  <w:r>
+                    <w:rPr>
+                      <w:rFonts w:asciiTheme="minorHAnsi" w:hAnsiTheme="minorHAnsi"/>
+                      <w:sz w:val="18"/>
+                    </w:rPr>
+                    <w:t>D</w:t>
+                  </w:r>
+                </w:p>
+              </w:txbxContent>
+            </v:textbox>
+          </v:shape>
+        </w:pict>
+      </w:r>
+      <w:r>
+        <w:rPr>
+          <w:noProof/>
+          <w:color w:val="FFFFFF" w:themeColor="background1"/>
+          <w:lang w:eastAsia="pt-PT"/>
+        </w:rPr>
+        <w:pict>
+          <v:roundrect id="_x0000_s1277" style="position:absolute;left:0;text-align:left;margin-left:63.65pt;margin-top:16.35pt;width:194.95pt;height:24.7pt;z-index:251660288" arcsize="10923f" fillcolor="#4f81bd [3204]" strokecolor="#f2f2f2 [3041]" strokeweight="3pt">
+            <v:shadow on="t" type="perspective" color="#243f60 [1604]" opacity=".5" offset="1pt" offset2="-1pt"/>
+            <v:textbox>
+              <w:txbxContent>
+                <w:p>
+                  <w:pPr>
+                    <w:spacing w:line="240" w:lineRule="auto"/>
+                    <w:jc w:val="center"/>
+                    <w:rPr>
+                      <w:rFonts w:asciiTheme="minorHAnsi" w:hAnsiTheme="minorHAnsi"/>
+                      <w:color w:val="FFFFFF" w:themeColor="background1"/>
+                    </w:rPr>
+                  </w:pPr>
+                  <w:r>
+                    <w:rPr>
+                      <w:rFonts w:asciiTheme="minorHAnsi" w:hAnsiTheme="minorHAnsi"/>
+                      <w:color w:val="FFFFFF" w:themeColor="background1"/>
+                    </w:rPr>
+                    <w:t xml:space="preserve">                  </w:t>
+                  </w:r>
+                  <w:bookmarkStart w:id="0" w:name="_GoBack"/>
+                  <w:r>
+                    <w:rPr>
+                      <w:rFonts w:asciiTheme="minorHAnsi" w:hAnsiTheme="minorHAnsi"/>
+                      <w:color w:val="FFFFFF" w:themeColor="background1"/>
+                    </w:rPr>
+                    <w:t xml:space="preserve">      </w:t>
+                  </w:r>
+                  <w:r>
+                    <w:rPr>
+                      <w:rFonts w:asciiTheme="minorHAnsi" w:hAnsiTheme="minorHAnsi"/>
+                      <w:color w:val="FFFFFF" w:themeColor="background1"/>
+                    </w:rPr>
+                    <w:t>DATA</w:t>
+                  </w:r>
+                  <w:r>
+                    <w:rPr>
+                      <w:rFonts w:asciiTheme="minorHAnsi" w:hAnsiTheme="minorHAnsi"/>
+                      <w:color w:val="FFFFFF" w:themeColor="background1"/>
+                    </w:rPr>
+                    <w:t xml:space="preserve"> </w:t>
+                  </w:r>
+                  <w:r>
+                    <w:rPr>
+                      <w:rFonts w:asciiTheme="minorHAnsi" w:hAnsiTheme="minorHAnsi"/>
+                      <w:color w:val="FFFFFF" w:themeColor="background1"/>
+                    </w:rPr>
+                    <w:t>PREPROCE</w:t>
+                  </w:r>
+                  <w:bookmarkEnd w:id="0"/>
+                  <w:r>
+                    <w:rPr>
+                      <w:rFonts w:asciiTheme="minorHAnsi" w:hAnsiTheme="minorHAnsi"/>
+                      <w:color w:val="FFFFFF" w:themeColor="background1"/>
+                    </w:rPr>
+                    <w:t>SSING</w:t>
+                  </w:r>
+                </w:p>
+              </w:txbxContent>
+            </v:textbox>
+          </v:roundrect>
+        </w:pict>
+      </w:r>
+    </w:p>
+    <w:p>
+      <w:r>
+        <w:rPr>
+          <w:noProof/>
+          <w:lang w:eastAsia="pt-PT"/>
+        </w:rPr>
+        <w:pict>
+          <v:shape id="_x0000_s1285" type="#_x0000_t22" style="position:absolute;left:0;text-align:left;margin-left:-13.2pt;margin-top:6.4pt;width:18.45pt;height:15.7pt;z-index:251668480">
+            <v:textbox inset=".5mm,0,.5mm,0">
+              <w:txbxContent>
+                <w:p>
+                  <w:pPr>
+                    <w:spacing w:line="240" w:lineRule="auto"/>
+                    <w:jc w:val="center"/>
+                    <w:rPr>
+                      <w:rFonts w:asciiTheme="minorHAnsi" w:hAnsiTheme="minorHAnsi"/>
+                      <w:sz w:val="18"/>
+                    </w:rPr>
+                  </w:pPr>
+                  <w:r>
+                    <w:rPr>
+                      <w:rFonts w:asciiTheme="minorHAnsi" w:hAnsiTheme="minorHAnsi"/>
+                      <w:sz w:val="18"/>
+                    </w:rPr>
+                    <w:t>D</w:t>
+                  </w:r>
+                </w:p>
+              </w:txbxContent>
+            </v:textbox>
+          </v:shape>
+        </w:pict>
+      </w:r>
+      <w:r>
+        <w:rPr>
+          <w:noProof/>
+          <w:lang w:eastAsia="pt-PT"/>
+        </w:rPr>
+        <w:pict>
+          <v:shape id="_x0000_s1282" type="#_x0000_t22" style="position:absolute;left:0;text-align:left;margin-left:8.65pt;margin-top:6.4pt;width:18.45pt;height:15.7pt;z-index:251665408">
+            <v:textbox inset=".5mm,0,.5mm,0">
+              <w:txbxContent>
+                <w:p>
+                  <w:pPr>
+                    <w:spacing w:line="240" w:lineRule="auto"/>
+                    <w:jc w:val="center"/>
+                    <w:rPr>
+                      <w:rFonts w:asciiTheme="minorHAnsi" w:hAnsiTheme="minorHAnsi"/>
+                      <w:sz w:val="18"/>
+                    </w:rPr>
+                  </w:pPr>
+                  <w:r>
+                    <w:rPr>
+                      <w:rFonts w:asciiTheme="minorHAnsi" w:hAnsiTheme="minorHAnsi"/>
+                      <w:sz w:val="18"/>
+                    </w:rPr>
+                    <w:t>D</w:t>
+                  </w:r>
+                </w:p>
+              </w:txbxContent>
+            </v:textbox>
+          </v:shape>
+        </w:pict>
+      </w:r>
+      <w:r>
+        <w:rPr>
+          <w:noProof/>
+          <w:lang w:eastAsia="pt-PT"/>
+        </w:rPr>
+        <w:pict>
+          <v:shape id="_x0000_s1281" type="#_x0000_t22" style="position:absolute;left:0;text-align:left;margin-left:30.65pt;margin-top:6.4pt;width:18.45pt;height:15.7pt;z-index:251664384">
+            <v:textbox inset=".5mm,0,.5mm,0">
+              <w:txbxContent>
+                <w:p>
+                  <w:pPr>
+                    <w:spacing w:line="240" w:lineRule="auto"/>
+                    <w:jc w:val="center"/>
+                    <w:rPr>
+                      <w:rFonts w:asciiTheme="minorHAnsi" w:hAnsiTheme="minorHAnsi"/>
+                      <w:sz w:val="18"/>
+                    </w:rPr>
+                  </w:pPr>
+                  <w:r>
+                    <w:rPr>
+                      <w:rFonts w:asciiTheme="minorHAnsi" w:hAnsiTheme="minorHAnsi"/>
+                      <w:sz w:val="18"/>
+                    </w:rPr>
+                    <w:t>D</w:t>
+                  </w:r>
+                </w:p>
+              </w:txbxContent>
+            </v:textbox>
+          </v:shape>
+        </w:pict>
+      </w:r>
+    </w:p>
+    <w:p/>
+    <w:p/>
+    <w:p/>
+    <w:p/>
+    <w:p>
+      <w:r>
+        <w:rPr>
+          <w:noProof/>
+        </w:rPr>
+        <w:pict>
+          <v:shape id="Caixa de Texto 2" o:spid="_x0000_s1287" type="#_x0000_t202" style="position:absolute;left:0;text-align:left;margin-left:0;margin-top:14.35pt;width:75.95pt;height:14.85pt;z-index:251671552;visibility:visible;mso-wrap-distance-left:9pt;mso-wrap-distance-top:3.6pt;mso-wrap-distance-right:9pt;mso-wrap-distance-bottom:3.6pt;mso-position-horizontal:center;mso-position-horizontal-relative:text;mso-position-vertical:absolute;mso-position-vertical-relative:text;mso-width-relative:margin;mso-height-relative:margin;v-text-anchor:top">
+            <o:extrusion v:ext="view" rotationangle="-15,20"/>
+            <v:textbox inset="1.5mm,0,1.5mm,0">
+              <w:txbxContent>
+                <w:p>
+                  <w:pPr>
+                    <w:rPr>
+                      <w:rFonts w:asciiTheme="minorHAnsi" w:hAnsiTheme="minorHAnsi"/>
+                    </w:rPr>
+                  </w:pPr>
+                  <w:r>
+                    <w:rPr>
+                      <w:rFonts w:asciiTheme="minorHAnsi" w:hAnsiTheme="minorHAnsi"/>
+                    </w:rPr>
+                    <w:t>DATA MINING</w:t>
+                  </w:r>
+                </w:p>
+              </w:txbxContent>
+            </v:textbox>
+            <w10:wrap type="square"/>
+          </v:shape>
+        </w:pict>
+      </w:r>
+    </w:p>
+    <w:p>
+      <w:r>
+        <w:br w:type="page"/>
+      </w:r>
+    </w:p>
+    <w:p/>
     <w:sectPr>
       <w:pgSz w:w="11906" w:h="16838"/>
       <w:pgMar w:top="1417" w:right="1701" w:bottom="1417" w:left="1701" w:header="708" w:footer="708" w:gutter="0"/>
@@ -689,15 +1139,15 @@
 </file>
 
 <file path=word/numbering.xml><?xml version="1.0" encoding="utf-8"?>
-<w:numbering xmlns:ve="http://schemas.openxmlformats.org/markup-compatibility/2006" xmlns:o="urn:schemas-microsoft-com:office:office" xmlns:r="http://schemas.openxmlformats.org/officeDocument/2006/relationships" xmlns:m="http://schemas.openxmlformats.org/officeDocument/2006/math" xmlns:v="urn:schemas-microsoft-com:vml" xmlns:wp="http://schemas.openxmlformats.org/drawingml/2006/wordprocessingDrawing" xmlns:w10="urn:schemas-microsoft-com:office:word" xmlns:w="http://schemas.openxmlformats.org/wordprocessingml/2006/main" xmlns:wne="http://schemas.microsoft.com/office/word/2006/wordml">
-  <w:abstractNum w:abstractNumId="0">
+<w:numbering xmlns:wpc="http://schemas.microsoft.com/office/word/2010/wordprocessingCanvas" xmlns:mc="http://schemas.openxmlformats.org/markup-compatibility/2006" xmlns:o="urn:schemas-microsoft-com:office:office" xmlns:r="http://schemas.openxmlformats.org/officeDocument/2006/relationships" xmlns:m="http://schemas.openxmlformats.org/officeDocument/2006/math" xmlns:v="urn:schemas-microsoft-com:vml" xmlns:wp14="http://schemas.microsoft.com/office/word/2010/wordprocessingDrawing" xmlns:wp="http://schemas.openxmlformats.org/drawingml/2006/wordprocessingDrawing" xmlns:w10="urn:schemas-microsoft-com:office:word" xmlns:w="http://schemas.openxmlformats.org/wordprocessingml/2006/main" xmlns:w14="http://schemas.microsoft.com/office/word/2010/wordml" xmlns:w15="http://schemas.microsoft.com/office/word/2012/wordml" xmlns:wpg="http://schemas.microsoft.com/office/word/2010/wordprocessingGroup" xmlns:wpi="http://schemas.microsoft.com/office/word/2010/wordprocessingInk" xmlns:wne="http://schemas.microsoft.com/office/word/2006/wordml" xmlns:wps="http://schemas.microsoft.com/office/word/2010/wordprocessingShape" mc:Ignorable="w14 w15 wp14">
+  <w:abstractNum w:abstractNumId="0" w15:restartNumberingAfterBreak="0">
     <w:nsid w:val="467A7404"/>
     <w:multiLevelType w:val="multilevel"/>
     <w:tmpl w:val="E6D650BE"/>
     <w:lvl w:ilvl="0">
       <w:start w:val="1"/>
       <w:numFmt w:val="decimal"/>
-      <w:pStyle w:val="Ttulo1"/>
+      <w:pStyle w:val="Cabealho1"/>
       <w:lvlText w:val="%1"/>
       <w:lvlJc w:val="left"/>
       <w:pPr>
@@ -710,7 +1160,7 @@
     <w:lvl w:ilvl="1">
       <w:start w:val="1"/>
       <w:numFmt w:val="decimal"/>
-      <w:pStyle w:val="Ttulo2"/>
+      <w:pStyle w:val="Cabealho2"/>
       <w:lvlText w:val="%1.%2"/>
       <w:lvlJc w:val="left"/>
       <w:pPr>
@@ -723,7 +1173,7 @@
     <w:lvl w:ilvl="2">
       <w:start w:val="1"/>
       <w:numFmt w:val="decimal"/>
-      <w:pStyle w:val="Ttulo3"/>
+      <w:pStyle w:val="Cabealho3"/>
       <w:lvlText w:val="%1.%2.%3"/>
       <w:lvlJc w:val="left"/>
       <w:pPr>
@@ -736,7 +1186,7 @@
     <w:lvl w:ilvl="3">
       <w:start w:val="1"/>
       <w:numFmt w:val="decimal"/>
-      <w:pStyle w:val="Ttulo4"/>
+      <w:pStyle w:val="Cabealho4"/>
       <w:lvlText w:val="%1.%2.%3.%4"/>
       <w:lvlJc w:val="left"/>
       <w:pPr>
@@ -749,7 +1199,7 @@
     <w:lvl w:ilvl="4">
       <w:start w:val="1"/>
       <w:numFmt w:val="decimal"/>
-      <w:pStyle w:val="Ttulo5"/>
+      <w:pStyle w:val="Cabealho5"/>
       <w:lvlText w:val="%1.%2.%3.%4.%5"/>
       <w:lvlJc w:val="left"/>
       <w:pPr>
@@ -762,7 +1212,7 @@
     <w:lvl w:ilvl="5">
       <w:start w:val="1"/>
       <w:numFmt w:val="decimal"/>
-      <w:pStyle w:val="Ttulo6"/>
+      <w:pStyle w:val="Cabealho6"/>
       <w:lvlText w:val="%1.%2.%3.%4.%5.%6"/>
       <w:lvlJc w:val="left"/>
       <w:pPr>
@@ -775,7 +1225,7 @@
     <w:lvl w:ilvl="6">
       <w:start w:val="1"/>
       <w:numFmt w:val="decimal"/>
-      <w:pStyle w:val="Ttulo7"/>
+      <w:pStyle w:val="Cabealho7"/>
       <w:lvlText w:val="%1.%2.%3.%4.%5.%6.%7"/>
       <w:lvlJc w:val="left"/>
       <w:pPr>
@@ -788,7 +1238,7 @@
     <w:lvl w:ilvl="7">
       <w:start w:val="1"/>
       <w:numFmt w:val="decimal"/>
-      <w:pStyle w:val="Ttulo8"/>
+      <w:pStyle w:val="Cabealho8"/>
       <w:lvlText w:val="%1.%2.%3.%4.%5.%6.%7.%8"/>
       <w:lvlJc w:val="left"/>
       <w:pPr>
@@ -801,7 +1251,7 @@
     <w:lvl w:ilvl="8">
       <w:start w:val="1"/>
       <w:numFmt w:val="decimal"/>
-      <w:pStyle w:val="Ttulo9"/>
+      <w:pStyle w:val="Cabealho9"/>
       <w:lvlText w:val="%1.%2.%3.%4.%5.%6.%7.%8.%9"/>
       <w:lvlJc w:val="left"/>
       <w:pPr>
@@ -846,7 +1296,7 @@
 </file>
 
 <file path=word/styles.xml><?xml version="1.0" encoding="utf-8"?>
-<w:styles xmlns:r="http://schemas.openxmlformats.org/officeDocument/2006/relationships" xmlns:w="http://schemas.openxmlformats.org/wordprocessingml/2006/main">
+<w:styles xmlns:mc="http://schemas.openxmlformats.org/markup-compatibility/2006" xmlns:r="http://schemas.openxmlformats.org/officeDocument/2006/relationships" xmlns:w="http://schemas.openxmlformats.org/wordprocessingml/2006/main" xmlns:w14="http://schemas.microsoft.com/office/word/2010/wordml" xmlns:w15="http://schemas.microsoft.com/office/word/2012/wordml" mc:Ignorable="w14 w15">
   <w:docDefaults>
     <w:rPrDefault>
       <w:rPr>
@@ -863,144 +1313,378 @@
       </w:pPr>
     </w:pPrDefault>
   </w:docDefaults>
-  <w:latentStyles w:defLockedState="0" w:defUIPriority="99" w:defSemiHidden="1" w:defUnhideWhenUsed="1" w:defQFormat="0" w:count="267">
-    <w:lsdException w:name="Normal" w:semiHidden="0" w:uiPriority="0" w:unhideWhenUsed="0" w:qFormat="1"/>
-    <w:lsdException w:name="heading 1" w:semiHidden="0" w:uiPriority="9" w:unhideWhenUsed="0" w:qFormat="1"/>
-    <w:lsdException w:name="heading 2" w:uiPriority="9" w:qFormat="1"/>
-    <w:lsdException w:name="heading 3" w:uiPriority="9" w:qFormat="1"/>
-    <w:lsdException w:name="heading 4" w:uiPriority="9" w:qFormat="1"/>
-    <w:lsdException w:name="heading 5" w:uiPriority="9" w:qFormat="1"/>
-    <w:lsdException w:name="heading 6" w:uiPriority="9" w:qFormat="1"/>
-    <w:lsdException w:name="heading 7" w:uiPriority="9" w:qFormat="1"/>
-    <w:lsdException w:name="heading 8" w:uiPriority="9" w:qFormat="1"/>
-    <w:lsdException w:name="heading 9" w:uiPriority="9" w:qFormat="1"/>
-    <w:lsdException w:name="toc 1" w:uiPriority="39"/>
-    <w:lsdException w:name="toc 2" w:uiPriority="39"/>
-    <w:lsdException w:name="toc 3" w:uiPriority="39"/>
-    <w:lsdException w:name="toc 4" w:uiPriority="39"/>
-    <w:lsdException w:name="toc 5" w:uiPriority="39"/>
-    <w:lsdException w:name="toc 6" w:uiPriority="39"/>
-    <w:lsdException w:name="toc 7" w:uiPriority="39"/>
-    <w:lsdException w:name="toc 8" w:uiPriority="39"/>
-    <w:lsdException w:name="toc 9" w:uiPriority="39"/>
-    <w:lsdException w:name="caption" w:uiPriority="35" w:qFormat="1"/>
-    <w:lsdException w:name="Title" w:semiHidden="0" w:uiPriority="10" w:unhideWhenUsed="0" w:qFormat="1"/>
-    <w:lsdException w:name="Default Paragraph Font" w:uiPriority="1"/>
-    <w:lsdException w:name="Subtitle" w:semiHidden="0" w:uiPriority="11" w:unhideWhenUsed="0" w:qFormat="1"/>
-    <w:lsdException w:name="Strong" w:semiHidden="0" w:uiPriority="22" w:unhideWhenUsed="0" w:qFormat="1"/>
-    <w:lsdException w:name="Emphasis" w:semiHidden="0" w:uiPriority="20" w:unhideWhenUsed="0" w:qFormat="1"/>
-    <w:lsdException w:name="Table Grid" w:semiHidden="0" w:uiPriority="59" w:unhideWhenUsed="0"/>
-    <w:lsdException w:name="Placeholder Text" w:unhideWhenUsed="0"/>
-    <w:lsdException w:name="No Spacing" w:semiHidden="0" w:uiPriority="1" w:unhideWhenUsed="0" w:qFormat="1"/>
-    <w:lsdException w:name="Light Shading" w:semiHidden="0" w:uiPriority="60" w:unhideWhenUsed="0"/>
-    <w:lsdException w:name="Light List" w:semiHidden="0" w:uiPriority="61" w:unhideWhenUsed="0"/>
-    <w:lsdException w:name="Light Grid" w:semiHidden="0" w:uiPriority="62" w:unhideWhenUsed="0"/>
-    <w:lsdException w:name="Medium Shading 1" w:semiHidden="0" w:uiPriority="63" w:unhideWhenUsed="0"/>
-    <w:lsdException w:name="Medium Shading 2" w:semiHidden="0" w:uiPriority="64" w:unhideWhenUsed="0"/>
-    <w:lsdException w:name="Medium List 1" w:semiHidden="0" w:uiPriority="65" w:unhideWhenUsed="0"/>
-    <w:lsdException w:name="Medium List 2" w:semiHidden="0" w:uiPriority="66" w:unhideWhenUsed="0"/>
-    <w:lsdException w:name="Medium Grid 1" w:semiHidden="0" w:uiPriority="67" w:unhideWhenUsed="0"/>
-    <w:lsdException w:name="Medium Grid 2" w:semiHidden="0" w:uiPriority="68" w:unhideWhenUsed="0"/>
-    <w:lsdException w:name="Medium Grid 3" w:semiHidden="0" w:uiPriority="69" w:unhideWhenUsed="0"/>
-    <w:lsdException w:name="Dark List" w:semiHidden="0" w:uiPriority="70" w:unhideWhenUsed="0"/>
-    <w:lsdException w:name="Colorful Shading" w:semiHidden="0" w:uiPriority="71" w:unhideWhenUsed="0"/>
-    <w:lsdException w:name="Colorful List" w:semiHidden="0" w:uiPriority="72" w:unhideWhenUsed="0"/>
-    <w:lsdException w:name="Colorful Grid" w:semiHidden="0" w:uiPriority="73" w:unhideWhenUsed="0"/>
-    <w:lsdException w:name="Light Shading Accent 1" w:semiHidden="0" w:uiPriority="60" w:unhideWhenUsed="0"/>
-    <w:lsdException w:name="Light List Accent 1" w:semiHidden="0" w:uiPriority="61" w:unhideWhenUsed="0"/>
-    <w:lsdException w:name="Light Grid Accent 1" w:semiHidden="0" w:uiPriority="62" w:unhideWhenUsed="0"/>
-    <w:lsdException w:name="Medium Shading 1 Accent 1" w:semiHidden="0" w:uiPriority="63" w:unhideWhenUsed="0"/>
-    <w:lsdException w:name="Medium Shading 2 Accent 1" w:semiHidden="0" w:uiPriority="64" w:unhideWhenUsed="0"/>
-    <w:lsdException w:name="Medium List 1 Accent 1" w:semiHidden="0" w:uiPriority="65" w:unhideWhenUsed="0"/>
-    <w:lsdException w:name="Revision" w:unhideWhenUsed="0"/>
-    <w:lsdException w:name="List Paragraph" w:semiHidden="0" w:uiPriority="34" w:unhideWhenUsed="0" w:qFormat="1"/>
-    <w:lsdException w:name="Quote" w:semiHidden="0" w:uiPriority="29" w:unhideWhenUsed="0" w:qFormat="1"/>
-    <w:lsdException w:name="Intense Quote" w:semiHidden="0" w:uiPriority="30" w:unhideWhenUsed="0" w:qFormat="1"/>
-    <w:lsdException w:name="Medium List 2 Accent 1" w:semiHidden="0" w:uiPriority="66" w:unhideWhenUsed="0"/>
-    <w:lsdException w:name="Medium Grid 1 Accent 1" w:semiHidden="0" w:uiPriority="67" w:unhideWhenUsed="0"/>
-    <w:lsdException w:name="Medium Grid 2 Accent 1" w:semiHidden="0" w:uiPriority="68" w:unhideWhenUsed="0"/>
-    <w:lsdException w:name="Medium Grid 3 Accent 1" w:semiHidden="0" w:uiPriority="69" w:unhideWhenUsed="0"/>
-    <w:lsdException w:name="Dark List Accent 1" w:semiHidden="0" w:uiPriority="70" w:unhideWhenUsed="0"/>
-    <w:lsdException w:name="Colorful Shading Accent 1" w:semiHidden="0" w:uiPriority="71" w:unhideWhenUsed="0"/>
-    <w:lsdException w:name="Colorful List Accent 1" w:semiHidden="0" w:uiPriority="72" w:unhideWhenUsed="0"/>
-    <w:lsdException w:name="Colorful Grid Accent 1" w:semiHidden="0" w:uiPriority="73" w:unhideWhenUsed="0"/>
-    <w:lsdException w:name="Light Shading Accent 2" w:semiHidden="0" w:uiPriority="60" w:unhideWhenUsed="0"/>
-    <w:lsdException w:name="Light List Accent 2" w:semiHidden="0" w:uiPriority="61" w:unhideWhenUsed="0"/>
-    <w:lsdException w:name="Light Grid Accent 2" w:semiHidden="0" w:uiPriority="62" w:unhideWhenUsed="0"/>
-    <w:lsdException w:name="Medium Shading 1 Accent 2" w:semiHidden="0" w:uiPriority="63" w:unhideWhenUsed="0"/>
-    <w:lsdException w:name="Medium Shading 2 Accent 2" w:semiHidden="0" w:uiPriority="64" w:unhideWhenUsed="0"/>
-    <w:lsdException w:name="Medium List 1 Accent 2" w:semiHidden="0" w:uiPriority="65" w:unhideWhenUsed="0"/>
-    <w:lsdException w:name="Medium List 2 Accent 2" w:semiHidden="0" w:uiPriority="66" w:unhideWhenUsed="0"/>
-    <w:lsdException w:name="Medium Grid 1 Accent 2" w:semiHidden="0" w:uiPriority="67" w:unhideWhenUsed="0"/>
-    <w:lsdException w:name="Medium Grid 2 Accent 2" w:semiHidden="0" w:uiPriority="68" w:unhideWhenUsed="0"/>
-    <w:lsdException w:name="Medium Grid 3 Accent 2" w:semiHidden="0" w:uiPriority="69" w:unhideWhenUsed="0"/>
-    <w:lsdException w:name="Dark List Accent 2" w:semiHidden="0" w:uiPriority="70" w:unhideWhenUsed="0"/>
-    <w:lsdException w:name="Colorful Shading Accent 2" w:semiHidden="0" w:uiPriority="71" w:unhideWhenUsed="0"/>
-    <w:lsdException w:name="Colorful List Accent 2" w:semiHidden="0" w:uiPriority="72" w:unhideWhenUsed="0"/>
-    <w:lsdException w:name="Colorful Grid Accent 2" w:semiHidden="0" w:uiPriority="73" w:unhideWhenUsed="0"/>
-    <w:lsdException w:name="Light Shading Accent 3" w:semiHidden="0" w:uiPriority="60" w:unhideWhenUsed="0"/>
-    <w:lsdException w:name="Light List Accent 3" w:semiHidden="0" w:uiPriority="61" w:unhideWhenUsed="0"/>
-    <w:lsdException w:name="Light Grid Accent 3" w:semiHidden="0" w:uiPriority="62" w:unhideWhenUsed="0"/>
-    <w:lsdException w:name="Medium Shading 1 Accent 3" w:semiHidden="0" w:uiPriority="63" w:unhideWhenUsed="0"/>
-    <w:lsdException w:name="Medium Shading 2 Accent 3" w:semiHidden="0" w:uiPriority="64" w:unhideWhenUsed="0"/>
-    <w:lsdException w:name="Medium List 1 Accent 3" w:semiHidden="0" w:uiPriority="65" w:unhideWhenUsed="0"/>
-    <w:lsdException w:name="Medium List 2 Accent 3" w:semiHidden="0" w:uiPriority="66" w:unhideWhenUsed="0"/>
-    <w:lsdException w:name="Medium Grid 1 Accent 3" w:semiHidden="0" w:uiPriority="67" w:unhideWhenUsed="0"/>
-    <w:lsdException w:name="Medium Grid 2 Accent 3" w:semiHidden="0" w:uiPriority="68" w:unhideWhenUsed="0"/>
-    <w:lsdException w:name="Medium Grid 3 Accent 3" w:semiHidden="0" w:uiPriority="69" w:unhideWhenUsed="0"/>
-    <w:lsdException w:name="Dark List Accent 3" w:semiHidden="0" w:uiPriority="70" w:unhideWhenUsed="0"/>
-    <w:lsdException w:name="Colorful Shading Accent 3" w:semiHidden="0" w:uiPriority="71" w:unhideWhenUsed="0"/>
-    <w:lsdException w:name="Colorful List Accent 3" w:semiHidden="0" w:uiPriority="72" w:unhideWhenUsed="0"/>
-    <w:lsdException w:name="Colorful Grid Accent 3" w:semiHidden="0" w:uiPriority="73" w:unhideWhenUsed="0"/>
-    <w:lsdException w:name="Light Shading Accent 4" w:semiHidden="0" w:uiPriority="60" w:unhideWhenUsed="0"/>
-    <w:lsdException w:name="Light List Accent 4" w:semiHidden="0" w:uiPriority="61" w:unhideWhenUsed="0"/>
-    <w:lsdException w:name="Light Grid Accent 4" w:semiHidden="0" w:uiPriority="62" w:unhideWhenUsed="0"/>
-    <w:lsdException w:name="Medium Shading 1 Accent 4" w:semiHidden="0" w:uiPriority="63" w:unhideWhenUsed="0"/>
-    <w:lsdException w:name="Medium Shading 2 Accent 4" w:semiHidden="0" w:uiPriority="64" w:unhideWhenUsed="0"/>
-    <w:lsdException w:name="Medium List 1 Accent 4" w:semiHidden="0" w:uiPriority="65" w:unhideWhenUsed="0"/>
-    <w:lsdException w:name="Medium List 2 Accent 4" w:semiHidden="0" w:uiPriority="66" w:unhideWhenUsed="0"/>
-    <w:lsdException w:name="Medium Grid 1 Accent 4" w:semiHidden="0" w:uiPriority="67" w:unhideWhenUsed="0"/>
-    <w:lsdException w:name="Medium Grid 2 Accent 4" w:semiHidden="0" w:uiPriority="68" w:unhideWhenUsed="0"/>
-    <w:lsdException w:name="Medium Grid 3 Accent 4" w:semiHidden="0" w:uiPriority="69" w:unhideWhenUsed="0"/>
-    <w:lsdException w:name="Dark List Accent 4" w:semiHidden="0" w:uiPriority="70" w:unhideWhenUsed="0"/>
-    <w:lsdException w:name="Colorful Shading Accent 4" w:semiHidden="0" w:uiPriority="71" w:unhideWhenUsed="0"/>
-    <w:lsdException w:name="Colorful List Accent 4" w:semiHidden="0" w:uiPriority="72" w:unhideWhenUsed="0"/>
-    <w:lsdException w:name="Colorful Grid Accent 4" w:semiHidden="0" w:uiPriority="73" w:unhideWhenUsed="0"/>
-    <w:lsdException w:name="Light Shading Accent 5" w:semiHidden="0" w:uiPriority="60" w:unhideWhenUsed="0"/>
-    <w:lsdException w:name="Light List Accent 5" w:semiHidden="0" w:uiPriority="61" w:unhideWhenUsed="0"/>
-    <w:lsdException w:name="Light Grid Accent 5" w:semiHidden="0" w:uiPriority="62" w:unhideWhenUsed="0"/>
-    <w:lsdException w:name="Medium Shading 1 Accent 5" w:semiHidden="0" w:uiPriority="63" w:unhideWhenUsed="0"/>
-    <w:lsdException w:name="Medium Shading 2 Accent 5" w:semiHidden="0" w:uiPriority="64" w:unhideWhenUsed="0"/>
-    <w:lsdException w:name="Medium List 1 Accent 5" w:semiHidden="0" w:uiPriority="65" w:unhideWhenUsed="0"/>
-    <w:lsdException w:name="Medium List 2 Accent 5" w:semiHidden="0" w:uiPriority="66" w:unhideWhenUsed="0"/>
-    <w:lsdException w:name="Medium Grid 1 Accent 5" w:semiHidden="0" w:uiPriority="67" w:unhideWhenUsed="0"/>
-    <w:lsdException w:name="Medium Grid 2 Accent 5" w:semiHidden="0" w:uiPriority="68" w:unhideWhenUsed="0"/>
-    <w:lsdException w:name="Medium Grid 3 Accent 5" w:semiHidden="0" w:uiPriority="69" w:unhideWhenUsed="0"/>
-    <w:lsdException w:name="Dark List Accent 5" w:semiHidden="0" w:uiPriority="70" w:unhideWhenUsed="0"/>
-    <w:lsdException w:name="Colorful Shading Accent 5" w:semiHidden="0" w:uiPriority="71" w:unhideWhenUsed="0"/>
-    <w:lsdException w:name="Colorful List Accent 5" w:semiHidden="0" w:uiPriority="72" w:unhideWhenUsed="0"/>
-    <w:lsdException w:name="Colorful Grid Accent 5" w:semiHidden="0" w:uiPriority="73" w:unhideWhenUsed="0"/>
-    <w:lsdException w:name="Light Shading Accent 6" w:semiHidden="0" w:uiPriority="60" w:unhideWhenUsed="0"/>
-    <w:lsdException w:name="Light List Accent 6" w:semiHidden="0" w:uiPriority="61" w:unhideWhenUsed="0"/>
-    <w:lsdException w:name="Light Grid Accent 6" w:semiHidden="0" w:uiPriority="62" w:unhideWhenUsed="0"/>
-    <w:lsdException w:name="Medium Shading 1 Accent 6" w:semiHidden="0" w:uiPriority="63" w:unhideWhenUsed="0"/>
-    <w:lsdException w:name="Medium Shading 2 Accent 6" w:semiHidden="0" w:uiPriority="64" w:unhideWhenUsed="0"/>
-    <w:lsdException w:name="Medium List 1 Accent 6" w:semiHidden="0" w:uiPriority="65" w:unhideWhenUsed="0"/>
-    <w:lsdException w:name="Medium List 2 Accent 6" w:semiHidden="0" w:uiPriority="66" w:unhideWhenUsed="0"/>
-    <w:lsdException w:name="Medium Grid 1 Accent 6" w:semiHidden="0" w:uiPriority="67" w:unhideWhenUsed="0"/>
-    <w:lsdException w:name="Medium Grid 2 Accent 6" w:semiHidden="0" w:uiPriority="68" w:unhideWhenUsed="0"/>
-    <w:lsdException w:name="Medium Grid 3 Accent 6" w:semiHidden="0" w:uiPriority="69" w:unhideWhenUsed="0"/>
-    <w:lsdException w:name="Dark List Accent 6" w:semiHidden="0" w:uiPriority="70" w:unhideWhenUsed="0"/>
-    <w:lsdException w:name="Colorful Shading Accent 6" w:semiHidden="0" w:uiPriority="71" w:unhideWhenUsed="0"/>
-    <w:lsdException w:name="Colorful List Accent 6" w:semiHidden="0" w:uiPriority="72" w:unhideWhenUsed="0"/>
-    <w:lsdException w:name="Colorful Grid Accent 6" w:semiHidden="0" w:uiPriority="73" w:unhideWhenUsed="0"/>
-    <w:lsdException w:name="Subtle Emphasis" w:semiHidden="0" w:uiPriority="19" w:unhideWhenUsed="0" w:qFormat="1"/>
-    <w:lsdException w:name="Intense Emphasis" w:semiHidden="0" w:uiPriority="21" w:unhideWhenUsed="0" w:qFormat="1"/>
-    <w:lsdException w:name="Subtle Reference" w:semiHidden="0" w:uiPriority="31" w:unhideWhenUsed="0" w:qFormat="1"/>
-    <w:lsdException w:name="Intense Reference" w:semiHidden="0" w:uiPriority="32" w:unhideWhenUsed="0" w:qFormat="1"/>
-    <w:lsdException w:name="Book Title" w:semiHidden="0" w:uiPriority="33" w:unhideWhenUsed="0" w:qFormat="1"/>
-    <w:lsdException w:name="Bibliography" w:uiPriority="37"/>
-    <w:lsdException w:name="TOC Heading" w:uiPriority="39" w:qFormat="1"/>
+  <w:latentStyles w:defLockedState="0" w:defUIPriority="99" w:defSemiHidden="0" w:defUnhideWhenUsed="0" w:defQFormat="0" w:count="371">
+    <w:lsdException w:name="Normal" w:uiPriority="0" w:qFormat="1"/>
+    <w:lsdException w:name="heading 1" w:uiPriority="9" w:qFormat="1"/>
+    <w:lsdException w:name="heading 2" w:semiHidden="1" w:uiPriority="9" w:unhideWhenUsed="1" w:qFormat="1"/>
+    <w:lsdException w:name="heading 3" w:semiHidden="1" w:uiPriority="9" w:unhideWhenUsed="1" w:qFormat="1"/>
+    <w:lsdException w:name="heading 4" w:semiHidden="1" w:uiPriority="9" w:unhideWhenUsed="1" w:qFormat="1"/>
+    <w:lsdException w:name="heading 5" w:semiHidden="1" w:uiPriority="9" w:unhideWhenUsed="1" w:qFormat="1"/>
+    <w:lsdException w:name="heading 6" w:semiHidden="1" w:uiPriority="9" w:unhideWhenUsed="1" w:qFormat="1"/>
+    <w:lsdException w:name="heading 7" w:semiHidden="1" w:uiPriority="9" w:unhideWhenUsed="1" w:qFormat="1"/>
+    <w:lsdException w:name="heading 8" w:semiHidden="1" w:uiPriority="9" w:unhideWhenUsed="1" w:qFormat="1"/>
+    <w:lsdException w:name="heading 9" w:semiHidden="1" w:uiPriority="9" w:unhideWhenUsed="1" w:qFormat="1"/>
+    <w:lsdException w:name="index 1" w:semiHidden="1" w:unhideWhenUsed="1"/>
+    <w:lsdException w:name="index 2" w:semiHidden="1" w:unhideWhenUsed="1"/>
+    <w:lsdException w:name="index 3" w:semiHidden="1" w:unhideWhenUsed="1"/>
+    <w:lsdException w:name="index 4" w:semiHidden="1" w:unhideWhenUsed="1"/>
+    <w:lsdException w:name="index 5" w:semiHidden="1" w:unhideWhenUsed="1"/>
+    <w:lsdException w:name="index 6" w:semiHidden="1" w:unhideWhenUsed="1"/>
+    <w:lsdException w:name="index 7" w:semiHidden="1" w:unhideWhenUsed="1"/>
+    <w:lsdException w:name="index 8" w:semiHidden="1" w:unhideWhenUsed="1"/>
+    <w:lsdException w:name="index 9" w:semiHidden="1" w:unhideWhenUsed="1"/>
+    <w:lsdException w:name="toc 1" w:semiHidden="1" w:uiPriority="39" w:unhideWhenUsed="1"/>
+    <w:lsdException w:name="toc 2" w:semiHidden="1" w:uiPriority="39" w:unhideWhenUsed="1"/>
+    <w:lsdException w:name="toc 3" w:semiHidden="1" w:uiPriority="39" w:unhideWhenUsed="1"/>
+    <w:lsdException w:name="toc 4" w:semiHidden="1" w:uiPriority="39" w:unhideWhenUsed="1"/>
+    <w:lsdException w:name="toc 5" w:semiHidden="1" w:uiPriority="39" w:unhideWhenUsed="1"/>
+    <w:lsdException w:name="toc 6" w:semiHidden="1" w:uiPriority="39" w:unhideWhenUsed="1"/>
+    <w:lsdException w:name="toc 7" w:semiHidden="1" w:uiPriority="39" w:unhideWhenUsed="1"/>
+    <w:lsdException w:name="toc 8" w:semiHidden="1" w:uiPriority="39" w:unhideWhenUsed="1"/>
+    <w:lsdException w:name="toc 9" w:semiHidden="1" w:uiPriority="39" w:unhideWhenUsed="1"/>
+    <w:lsdException w:name="Normal Indent" w:semiHidden="1" w:unhideWhenUsed="1"/>
+    <w:lsdException w:name="footnote text" w:semiHidden="1" w:unhideWhenUsed="1"/>
+    <w:lsdException w:name="annotation text" w:semiHidden="1" w:unhideWhenUsed="1"/>
+    <w:lsdException w:name="header" w:semiHidden="1" w:unhideWhenUsed="1"/>
+    <w:lsdException w:name="footer" w:semiHidden="1" w:unhideWhenUsed="1"/>
+    <w:lsdException w:name="index heading" w:semiHidden="1" w:unhideWhenUsed="1"/>
+    <w:lsdException w:name="caption" w:semiHidden="1" w:uiPriority="35" w:unhideWhenUsed="1" w:qFormat="1"/>
+    <w:lsdException w:name="table of figures" w:semiHidden="1" w:unhideWhenUsed="1"/>
+    <w:lsdException w:name="envelope address" w:semiHidden="1" w:unhideWhenUsed="1"/>
+    <w:lsdException w:name="envelope return" w:semiHidden="1" w:unhideWhenUsed="1"/>
+    <w:lsdException w:name="footnote reference" w:semiHidden="1" w:unhideWhenUsed="1"/>
+    <w:lsdException w:name="annotation reference" w:semiHidden="1" w:unhideWhenUsed="1"/>
+    <w:lsdException w:name="line number" w:semiHidden="1" w:unhideWhenUsed="1"/>
+    <w:lsdException w:name="page number" w:semiHidden="1" w:unhideWhenUsed="1"/>
+    <w:lsdException w:name="endnote reference" w:semiHidden="1" w:unhideWhenUsed="1"/>
+    <w:lsdException w:name="endnote text" w:semiHidden="1" w:unhideWhenUsed="1"/>
+    <w:lsdException w:name="table of authorities" w:semiHidden="1" w:unhideWhenUsed="1"/>
+    <w:lsdException w:name="macro" w:semiHidden="1" w:unhideWhenUsed="1"/>
+    <w:lsdException w:name="toa heading" w:semiHidden="1" w:unhideWhenUsed="1"/>
+    <w:lsdException w:name="List" w:semiHidden="1" w:unhideWhenUsed="1"/>
+    <w:lsdException w:name="List Bullet" w:semiHidden="1" w:unhideWhenUsed="1"/>
+    <w:lsdException w:name="List Number" w:semiHidden="1" w:unhideWhenUsed="1"/>
+    <w:lsdException w:name="List 2" w:semiHidden="1" w:unhideWhenUsed="1"/>
+    <w:lsdException w:name="List 3" w:semiHidden="1" w:unhideWhenUsed="1"/>
+    <w:lsdException w:name="List 4" w:semiHidden="1" w:unhideWhenUsed="1"/>
+    <w:lsdException w:name="List 5" w:semiHidden="1" w:unhideWhenUsed="1"/>
+    <w:lsdException w:name="List Bullet 2" w:semiHidden="1" w:unhideWhenUsed="1"/>
+    <w:lsdException w:name="List Bullet 3" w:semiHidden="1" w:unhideWhenUsed="1"/>
+    <w:lsdException w:name="List Bullet 4" w:semiHidden="1" w:unhideWhenUsed="1"/>
+    <w:lsdException w:name="List Bullet 5" w:semiHidden="1" w:unhideWhenUsed="1"/>
+    <w:lsdException w:name="List Number 2" w:semiHidden="1" w:unhideWhenUsed="1"/>
+    <w:lsdException w:name="List Number 3" w:semiHidden="1" w:unhideWhenUsed="1"/>
+    <w:lsdException w:name="List Number 4" w:semiHidden="1" w:unhideWhenUsed="1"/>
+    <w:lsdException w:name="List Number 5" w:semiHidden="1" w:unhideWhenUsed="1"/>
+    <w:lsdException w:name="Title" w:uiPriority="10" w:qFormat="1"/>
+    <w:lsdException w:name="Closing" w:semiHidden="1" w:unhideWhenUsed="1"/>
+    <w:lsdException w:name="Signature" w:semiHidden="1" w:unhideWhenUsed="1"/>
+    <w:lsdException w:name="Default Paragraph Font" w:semiHidden="1" w:uiPriority="1" w:unhideWhenUsed="1"/>
+    <w:lsdException w:name="Body Text" w:semiHidden="1" w:unhideWhenUsed="1"/>
+    <w:lsdException w:name="Body Text Indent" w:semiHidden="1" w:unhideWhenUsed="1"/>
+    <w:lsdException w:name="List Continue" w:semiHidden="1" w:unhideWhenUsed="1"/>
+    <w:lsdException w:name="List Continue 2" w:semiHidden="1" w:unhideWhenUsed="1"/>
+    <w:lsdException w:name="List Continue 3" w:semiHidden="1" w:unhideWhenUsed="1"/>
+    <w:lsdException w:name="List Continue 4" w:semiHidden="1" w:unhideWhenUsed="1"/>
+    <w:lsdException w:name="List Continue 5" w:semiHidden="1" w:unhideWhenUsed="1"/>
+    <w:lsdException w:name="Message Header" w:semiHidden="1" w:unhideWhenUsed="1"/>
+    <w:lsdException w:name="Subtitle" w:uiPriority="11" w:qFormat="1"/>
+    <w:lsdException w:name="Salutation" w:semiHidden="1" w:unhideWhenUsed="1"/>
+    <w:lsdException w:name="Date" w:semiHidden="1" w:unhideWhenUsed="1"/>
+    <w:lsdException w:name="Body Text First Indent" w:semiHidden="1" w:unhideWhenUsed="1"/>
+    <w:lsdException w:name="Body Text First Indent 2" w:semiHidden="1" w:unhideWhenUsed="1"/>
+    <w:lsdException w:name="Note Heading" w:semiHidden="1" w:unhideWhenUsed="1"/>
+    <w:lsdException w:name="Body Text 2" w:semiHidden="1" w:unhideWhenUsed="1"/>
+    <w:lsdException w:name="Body Text 3" w:semiHidden="1" w:unhideWhenUsed="1"/>
+    <w:lsdException w:name="Body Text Indent 2" w:semiHidden="1" w:unhideWhenUsed="1"/>
+    <w:lsdException w:name="Body Text Indent 3" w:semiHidden="1" w:unhideWhenUsed="1"/>
+    <w:lsdException w:name="Block Text" w:semiHidden="1" w:unhideWhenUsed="1"/>
+    <w:lsdException w:name="Hyperlink" w:semiHidden="1" w:unhideWhenUsed="1"/>
+    <w:lsdException w:name="FollowedHyperlink" w:semiHidden="1" w:unhideWhenUsed="1"/>
+    <w:lsdException w:name="Strong" w:uiPriority="22" w:qFormat="1"/>
+    <w:lsdException w:name="Emphasis" w:uiPriority="20" w:qFormat="1"/>
+    <w:lsdException w:name="Document Map" w:semiHidden="1" w:unhideWhenUsed="1"/>
+    <w:lsdException w:name="Plain Text" w:semiHidden="1" w:unhideWhenUsed="1"/>
+    <w:lsdException w:name="E-mail Signature" w:semiHidden="1" w:unhideWhenUsed="1"/>
+    <w:lsdException w:name="HTML Top of Form" w:semiHidden="1" w:unhideWhenUsed="1"/>
+    <w:lsdException w:name="HTML Bottom of Form" w:semiHidden="1" w:unhideWhenUsed="1"/>
+    <w:lsdException w:name="Normal (Web)" w:semiHidden="1" w:unhideWhenUsed="1"/>
+    <w:lsdException w:name="HTML Acronym" w:semiHidden="1" w:unhideWhenUsed="1"/>
+    <w:lsdException w:name="HTML Address" w:semiHidden="1" w:unhideWhenUsed="1"/>
+    <w:lsdException w:name="HTML Cite" w:semiHidden="1" w:unhideWhenUsed="1"/>
+    <w:lsdException w:name="HTML Code" w:semiHidden="1" w:unhideWhenUsed="1"/>
+    <w:lsdException w:name="HTML Definition" w:semiHidden="1" w:unhideWhenUsed="1"/>
+    <w:lsdException w:name="HTML Keyboard" w:semiHidden="1" w:unhideWhenUsed="1"/>
+    <w:lsdException w:name="HTML Preformatted" w:semiHidden="1" w:unhideWhenUsed="1"/>
+    <w:lsdException w:name="HTML Sample" w:semiHidden="1" w:unhideWhenUsed="1"/>
+    <w:lsdException w:name="HTML Typewriter" w:semiHidden="1" w:unhideWhenUsed="1"/>
+    <w:lsdException w:name="HTML Variable" w:semiHidden="1" w:unhideWhenUsed="1"/>
+    <w:lsdException w:name="Normal Table" w:semiHidden="1" w:unhideWhenUsed="1"/>
+    <w:lsdException w:name="annotation subject" w:semiHidden="1" w:unhideWhenUsed="1"/>
+    <w:lsdException w:name="No List" w:semiHidden="1" w:unhideWhenUsed="1"/>
+    <w:lsdException w:name="Outline List 1" w:semiHidden="1" w:unhideWhenUsed="1"/>
+    <w:lsdException w:name="Outline List 2" w:semiHidden="1" w:unhideWhenUsed="1"/>
+    <w:lsdException w:name="Outline List 3" w:semiHidden="1" w:unhideWhenUsed="1"/>
+    <w:lsdException w:name="Table Simple 1" w:semiHidden="1" w:unhideWhenUsed="1"/>
+    <w:lsdException w:name="Table Simple 2" w:semiHidden="1" w:unhideWhenUsed="1"/>
+    <w:lsdException w:name="Table Simple 3" w:semiHidden="1" w:unhideWhenUsed="1"/>
+    <w:lsdException w:name="Table Classic 1" w:semiHidden="1" w:unhideWhenUsed="1"/>
+    <w:lsdException w:name="Table Classic 2" w:semiHidden="1" w:unhideWhenUsed="1"/>
+    <w:lsdException w:name="Table Classic 3" w:semiHidden="1" w:unhideWhenUsed="1"/>
+    <w:lsdException w:name="Table Classic 4" w:semiHidden="1" w:unhideWhenUsed="1"/>
+    <w:lsdException w:name="Table Colorful 1" w:semiHidden="1" w:unhideWhenUsed="1"/>
+    <w:lsdException w:name="Table Colorful 2" w:semiHidden="1" w:unhideWhenUsed="1"/>
+    <w:lsdException w:name="Table Colorful 3" w:semiHidden="1" w:unhideWhenUsed="1"/>
+    <w:lsdException w:name="Table Columns 1" w:semiHidden="1" w:unhideWhenUsed="1"/>
+    <w:lsdException w:name="Table Columns 2" w:semiHidden="1" w:unhideWhenUsed="1"/>
+    <w:lsdException w:name="Table Columns 3" w:semiHidden="1" w:unhideWhenUsed="1"/>
+    <w:lsdException w:name="Table Columns 4" w:semiHidden="1" w:unhideWhenUsed="1"/>
+    <w:lsdException w:name="Table Columns 5" w:semiHidden="1" w:unhideWhenUsed="1"/>
+    <w:lsdException w:name="Table Grid 1" w:semiHidden="1" w:unhideWhenUsed="1"/>
+    <w:lsdException w:name="Table Grid 2" w:semiHidden="1" w:unhideWhenUsed="1"/>
+    <w:lsdException w:name="Table Grid 3" w:semiHidden="1" w:unhideWhenUsed="1"/>
+    <w:lsdException w:name="Table Grid 4" w:semiHidden="1" w:unhideWhenUsed="1"/>
+    <w:lsdException w:name="Table Grid 5" w:semiHidden="1" w:unhideWhenUsed="1"/>
+    <w:lsdException w:name="Table Grid 6" w:semiHidden="1" w:unhideWhenUsed="1"/>
+    <w:lsdException w:name="Table Grid 7" w:semiHidden="1" w:unhideWhenUsed="1"/>
+    <w:lsdException w:name="Table Grid 8" w:semiHidden="1" w:unhideWhenUsed="1"/>
+    <w:lsdException w:name="Table List 1" w:semiHidden="1" w:unhideWhenUsed="1"/>
+    <w:lsdException w:name="Table List 2" w:semiHidden="1" w:unhideWhenUsed="1"/>
+    <w:lsdException w:name="Table List 3" w:semiHidden="1" w:unhideWhenUsed="1"/>
+    <w:lsdException w:name="Table List 4" w:semiHidden="1" w:unhideWhenUsed="1"/>
+    <w:lsdException w:name="Table List 5" w:semiHidden="1" w:unhideWhenUsed="1"/>
+    <w:lsdException w:name="Table List 6" w:semiHidden="1" w:unhideWhenUsed="1"/>
+    <w:lsdException w:name="Table List 7" w:semiHidden="1" w:unhideWhenUsed="1"/>
+    <w:lsdException w:name="Table List 8" w:semiHidden="1" w:unhideWhenUsed="1"/>
+    <w:lsdException w:name="Table 3D effects 1" w:semiHidden="1" w:unhideWhenUsed="1"/>
+    <w:lsdException w:name="Table 3D effects 2" w:semiHidden="1" w:unhideWhenUsed="1"/>
+    <w:lsdException w:name="Table 3D effects 3" w:semiHidden="1" w:unhideWhenUsed="1"/>
+    <w:lsdException w:name="Table Contemporary" w:semiHidden="1" w:unhideWhenUsed="1"/>
+    <w:lsdException w:name="Table Elegant" w:semiHidden="1" w:unhideWhenUsed="1"/>
+    <w:lsdException w:name="Table Professional" w:semiHidden="1" w:unhideWhenUsed="1"/>
+    <w:lsdException w:name="Table Subtle 1" w:semiHidden="1" w:unhideWhenUsed="1"/>
+    <w:lsdException w:name="Table Subtle 2" w:semiHidden="1" w:unhideWhenUsed="1"/>
+    <w:lsdException w:name="Table Web 1" w:semiHidden="1" w:unhideWhenUsed="1"/>
+    <w:lsdException w:name="Table Web 2" w:semiHidden="1" w:unhideWhenUsed="1"/>
+    <w:lsdException w:name="Table Web 3" w:semiHidden="1" w:unhideWhenUsed="1"/>
+    <w:lsdException w:name="Balloon Text" w:semiHidden="1" w:unhideWhenUsed="1"/>
+    <w:lsdException w:name="Table Grid" w:uiPriority="59"/>
+    <w:lsdException w:name="Table Theme" w:semiHidden="1" w:unhideWhenUsed="1"/>
+    <w:lsdException w:name="Placeholder Text" w:semiHidden="1"/>
+    <w:lsdException w:name="No Spacing" w:uiPriority="1" w:qFormat="1"/>
+    <w:lsdException w:name="Light Shading" w:uiPriority="60"/>
+    <w:lsdException w:name="Light List" w:uiPriority="61"/>
+    <w:lsdException w:name="Light Grid" w:uiPriority="62"/>
+    <w:lsdException w:name="Medium Shading 1" w:uiPriority="63"/>
+    <w:lsdException w:name="Medium Shading 2" w:uiPriority="64"/>
+    <w:lsdException w:name="Medium List 1" w:uiPriority="65"/>
+    <w:lsdException w:name="Medium List 2" w:uiPriority="66"/>
+    <w:lsdException w:name="Medium Grid 1" w:uiPriority="67"/>
+    <w:lsdException w:name="Medium Grid 2" w:uiPriority="68"/>
+    <w:lsdException w:name="Medium Grid 3" w:uiPriority="69"/>
+    <w:lsdException w:name="Dark List" w:uiPriority="70"/>
+    <w:lsdException w:name="Colorful Shading" w:uiPriority="71"/>
+    <w:lsdException w:name="Colorful List" w:uiPriority="72"/>
+    <w:lsdException w:name="Colorful Grid" w:uiPriority="73"/>
+    <w:lsdException w:name="Light Shading Accent 1" w:uiPriority="60"/>
+    <w:lsdException w:name="Light List Accent 1" w:uiPriority="61"/>
+    <w:lsdException w:name="Light Grid Accent 1" w:uiPriority="62"/>
+    <w:lsdException w:name="Medium Shading 1 Accent 1" w:uiPriority="63"/>
+    <w:lsdException w:name="Medium Shading 2 Accent 1" w:uiPriority="64"/>
+    <w:lsdException w:name="Medium List 1 Accent 1" w:uiPriority="65"/>
+    <w:lsdException w:name="Revision" w:semiHidden="1"/>
+    <w:lsdException w:name="List Paragraph" w:uiPriority="34" w:qFormat="1"/>
+    <w:lsdException w:name="Quote" w:uiPriority="29" w:qFormat="1"/>
+    <w:lsdException w:name="Intense Quote" w:uiPriority="30" w:qFormat="1"/>
+    <w:lsdException w:name="Medium List 2 Accent 1" w:uiPriority="66"/>
+    <w:lsdException w:name="Medium Grid 1 Accent 1" w:uiPriority="67"/>
+    <w:lsdException w:name="Medium Grid 2 Accent 1" w:uiPriority="68"/>
+    <w:lsdException w:name="Medium Grid 3 Accent 1" w:uiPriority="69"/>
+    <w:lsdException w:name="Dark List Accent 1" w:uiPriority="70"/>
+    <w:lsdException w:name="Colorful Shading Accent 1" w:uiPriority="71"/>
+    <w:lsdException w:name="Colorful List Accent 1" w:uiPriority="72"/>
+    <w:lsdException w:name="Colorful Grid Accent 1" w:uiPriority="73"/>
+    <w:lsdException w:name="Light Shading Accent 2" w:uiPriority="60"/>
+    <w:lsdException w:name="Light List Accent 2" w:uiPriority="61"/>
+    <w:lsdException w:name="Light Grid Accent 2" w:uiPriority="62"/>
+    <w:lsdException w:name="Medium Shading 1 Accent 2" w:uiPriority="63"/>
+    <w:lsdException w:name="Medium Shading 2 Accent 2" w:uiPriority="64"/>
+    <w:lsdException w:name="Medium List 1 Accent 2" w:uiPriority="65"/>
+    <w:lsdException w:name="Medium List 2 Accent 2" w:uiPriority="66"/>
+    <w:lsdException w:name="Medium Grid 1 Accent 2" w:uiPriority="67"/>
+    <w:lsdException w:name="Medium Grid 2 Accent 2" w:uiPriority="68"/>
+    <w:lsdException w:name="Medium Grid 3 Accent 2" w:uiPriority="69"/>
+    <w:lsdException w:name="Dark List Accent 2" w:uiPriority="70"/>
+    <w:lsdException w:name="Colorful Shading Accent 2" w:uiPriority="71"/>
+    <w:lsdException w:name="Colorful List Accent 2" w:uiPriority="72"/>
+    <w:lsdException w:name="Colorful Grid Accent 2" w:uiPriority="73"/>
+    <w:lsdException w:name="Light Shading Accent 3" w:uiPriority="60"/>
+    <w:lsdException w:name="Light List Accent 3" w:uiPriority="61"/>
+    <w:lsdException w:name="Light Grid Accent 3" w:uiPriority="62"/>
+    <w:lsdException w:name="Medium Shading 1 Accent 3" w:uiPriority="63"/>
+    <w:lsdException w:name="Medium Shading 2 Accent 3" w:uiPriority="64"/>
+    <w:lsdException w:name="Medium List 1 Accent 3" w:uiPriority="65"/>
+    <w:lsdException w:name="Medium List 2 Accent 3" w:uiPriority="66"/>
+    <w:lsdException w:name="Medium Grid 1 Accent 3" w:uiPriority="67"/>
+    <w:lsdException w:name="Medium Grid 2 Accent 3" w:uiPriority="68"/>
+    <w:lsdException w:name="Medium Grid 3 Accent 3" w:uiPriority="69"/>
+    <w:lsdException w:name="Dark List Accent 3" w:uiPriority="70"/>
+    <w:lsdException w:name="Colorful Shading Accent 3" w:uiPriority="71"/>
+    <w:lsdException w:name="Colorful List Accent 3" w:uiPriority="72"/>
+    <w:lsdException w:name="Colorful Grid Accent 3" w:uiPriority="73"/>
+    <w:lsdException w:name="Light Shading Accent 4" w:uiPriority="60"/>
+    <w:lsdException w:name="Light List Accent 4" w:uiPriority="61"/>
+    <w:lsdException w:name="Light Grid Accent 4" w:uiPriority="62"/>
+    <w:lsdException w:name="Medium Shading 1 Accent 4" w:uiPriority="63"/>
+    <w:lsdException w:name="Medium Shading 2 Accent 4" w:uiPriority="64"/>
+    <w:lsdException w:name="Medium List 1 Accent 4" w:uiPriority="65"/>
+    <w:lsdException w:name="Medium List 2 Accent 4" w:uiPriority="66"/>
+    <w:lsdException w:name="Medium Grid 1 Accent 4" w:uiPriority="67"/>
+    <w:lsdException w:name="Medium Grid 2 Accent 4" w:uiPriority="68"/>
+    <w:lsdException w:name="Medium Grid 3 Accent 4" w:uiPriority="69"/>
+    <w:lsdException w:name="Dark List Accent 4" w:uiPriority="70"/>
+    <w:lsdException w:name="Colorful Shading Accent 4" w:uiPriority="71"/>
+    <w:lsdException w:name="Colorful List Accent 4" w:uiPriority="72"/>
+    <w:lsdException w:name="Colorful Grid Accent 4" w:uiPriority="73"/>
+    <w:lsdException w:name="Light Shading Accent 5" w:uiPriority="60"/>
+    <w:lsdException w:name="Light List Accent 5" w:uiPriority="61"/>
+    <w:lsdException w:name="Light Grid Accent 5" w:uiPriority="62"/>
+    <w:lsdException w:name="Medium Shading 1 Accent 5" w:uiPriority="63"/>
+    <w:lsdException w:name="Medium Shading 2 Accent 5" w:uiPriority="64"/>
+    <w:lsdException w:name="Medium List 1 Accent 5" w:uiPriority="65"/>
+    <w:lsdException w:name="Medium List 2 Accent 5" w:uiPriority="66"/>
+    <w:lsdException w:name="Medium Grid 1 Accent 5" w:uiPriority="67"/>
+    <w:lsdException w:name="Medium Grid 2 Accent 5" w:uiPriority="68"/>
+    <w:lsdException w:name="Medium Grid 3 Accent 5" w:uiPriority="69"/>
+    <w:lsdException w:name="Dark List Accent 5" w:uiPriority="70"/>
+    <w:lsdException w:name="Colorful Shading Accent 5" w:uiPriority="71"/>
+    <w:lsdException w:name="Colorful List Accent 5" w:uiPriority="72"/>
+    <w:lsdException w:name="Colorful Grid Accent 5" w:uiPriority="73"/>
+    <w:lsdException w:name="Light Shading Accent 6" w:uiPriority="60"/>
+    <w:lsdException w:name="Light List Accent 6" w:uiPriority="61"/>
+    <w:lsdException w:name="Light Grid Accent 6" w:uiPriority="62"/>
+    <w:lsdException w:name="Medium Shading 1 Accent 6" w:uiPriority="63"/>
+    <w:lsdException w:name="Medium Shading 2 Accent 6" w:uiPriority="64"/>
+    <w:lsdException w:name="Medium List 1 Accent 6" w:uiPriority="65"/>
+    <w:lsdException w:name="Medium List 2 Accent 6" w:uiPriority="66"/>
+    <w:lsdException w:name="Medium Grid 1 Accent 6" w:uiPriority="67"/>
+    <w:lsdException w:name="Medium Grid 2 Accent 6" w:uiPriority="68"/>
+    <w:lsdException w:name="Medium Grid 3 Accent 6" w:uiPriority="69"/>
+    <w:lsdException w:name="Dark List Accent 6" w:uiPriority="70"/>
+    <w:lsdException w:name="Colorful Shading Accent 6" w:uiPriority="71"/>
+    <w:lsdException w:name="Colorful List Accent 6" w:uiPriority="72"/>
+    <w:lsdException w:name="Colorful Grid Accent 6" w:uiPriority="73"/>
+    <w:lsdException w:name="Subtle Emphasis" w:uiPriority="19" w:qFormat="1"/>
+    <w:lsdException w:name="Intense Emphasis" w:uiPriority="21" w:qFormat="1"/>
+    <w:lsdException w:name="Subtle Reference" w:uiPriority="31" w:qFormat="1"/>
+    <w:lsdException w:name="Intense Reference" w:uiPriority="32" w:qFormat="1"/>
+    <w:lsdException w:name="Book Title" w:uiPriority="33" w:qFormat="1"/>
+    <w:lsdException w:name="Bibliography" w:semiHidden="1" w:uiPriority="37" w:unhideWhenUsed="1"/>
+    <w:lsdException w:name="TOC Heading" w:semiHidden="1" w:uiPriority="39" w:unhideWhenUsed="1" w:qFormat="1"/>
+    <w:lsdException w:name="Plain Table 1" w:uiPriority="41"/>
+    <w:lsdException w:name="Plain Table 2" w:uiPriority="42"/>
+    <w:lsdException w:name="Plain Table 3" w:uiPriority="43"/>
+    <w:lsdException w:name="Plain Table 4" w:uiPriority="44"/>
+    <w:lsdException w:name="Plain Table 5" w:uiPriority="45"/>
+    <w:lsdException w:name="Grid Table Light" w:uiPriority="40"/>
+    <w:lsdException w:name="Grid Table 1 Light" w:uiPriority="46"/>
+    <w:lsdException w:name="Grid Table 2" w:uiPriority="47"/>
+    <w:lsdException w:name="Grid Table 3" w:uiPriority="48"/>
+    <w:lsdException w:name="Grid Table 4" w:uiPriority="49"/>
+    <w:lsdException w:name="Grid Table 5 Dark" w:uiPriority="50"/>
+    <w:lsdException w:name="Grid Table 6 Colorful" w:uiPriority="51"/>
+    <w:lsdException w:name="Grid Table 7 Colorful" w:uiPriority="52"/>
+    <w:lsdException w:name="Grid Table 1 Light Accent 1" w:uiPriority="46"/>
+    <w:lsdException w:name="Grid Table 2 Accent 1" w:uiPriority="47"/>
+    <w:lsdException w:name="Grid Table 3 Accent 1" w:uiPriority="48"/>
+    <w:lsdException w:name="Grid Table 4 Accent 1" w:uiPriority="49"/>
+    <w:lsdException w:name="Grid Table 5 Dark Accent 1" w:uiPriority="50"/>
+    <w:lsdException w:name="Grid Table 6 Colorful Accent 1" w:uiPriority="51"/>
+    <w:lsdException w:name="Grid Table 7 Colorful Accent 1" w:uiPriority="52"/>
+    <w:lsdException w:name="Grid Table 1 Light Accent 2" w:uiPriority="46"/>
+    <w:lsdException w:name="Grid Table 2 Accent 2" w:uiPriority="47"/>
+    <w:lsdException w:name="Grid Table 3 Accent 2" w:uiPriority="48"/>
+    <w:lsdException w:name="Grid Table 4 Accent 2" w:uiPriority="49"/>
+    <w:lsdException w:name="Grid Table 5 Dark Accent 2" w:uiPriority="50"/>
+    <w:lsdException w:name="Grid Table 6 Colorful Accent 2" w:uiPriority="51"/>
+    <w:lsdException w:name="Grid Table 7 Colorful Accent 2" w:uiPriority="52"/>
+    <w:lsdException w:name="Grid Table 1 Light Accent 3" w:uiPriority="46"/>
+    <w:lsdException w:name="Grid Table 2 Accent 3" w:uiPriority="47"/>
+    <w:lsdException w:name="Grid Table 3 Accent 3" w:uiPriority="48"/>
+    <w:lsdException w:name="Grid Table 4 Accent 3" w:uiPriority="49"/>
+    <w:lsdException w:name="Grid Table 5 Dark Accent 3" w:uiPriority="50"/>
+    <w:lsdException w:name="Grid Table 6 Colorful Accent 3" w:uiPriority="51"/>
+    <w:lsdException w:name="Grid Table 7 Colorful Accent 3" w:uiPriority="52"/>
+    <w:lsdException w:name="Grid Table 1 Light Accent 4" w:uiPriority="46"/>
+    <w:lsdException w:name="Grid Table 2 Accent 4" w:uiPriority="47"/>
+    <w:lsdException w:name="Grid Table 3 Accent 4" w:uiPriority="48"/>
+    <w:lsdException w:name="Grid Table 4 Accent 4" w:uiPriority="49"/>
+    <w:lsdException w:name="Grid Table 5 Dark Accent 4" w:uiPriority="50"/>
+    <w:lsdException w:name="Grid Table 6 Colorful Accent 4" w:uiPriority="51"/>
+    <w:lsdException w:name="Grid Table 7 Colorful Accent 4" w:uiPriority="52"/>
+    <w:lsdException w:name="Grid Table 1 Light Accent 5" w:uiPriority="46"/>
+    <w:lsdException w:name="Grid Table 2 Accent 5" w:uiPriority="47"/>
+    <w:lsdException w:name="Grid Table 3 Accent 5" w:uiPriority="48"/>
+    <w:lsdException w:name="Grid Table 4 Accent 5" w:uiPriority="49"/>
+    <w:lsdException w:name="Grid Table 5 Dark Accent 5" w:uiPriority="50"/>
+    <w:lsdException w:name="Grid Table 6 Colorful Accent 5" w:uiPriority="51"/>
+    <w:lsdException w:name="Grid Table 7 Colorful Accent 5" w:uiPriority="52"/>
+    <w:lsdException w:name="Grid Table 1 Light Accent 6" w:uiPriority="46"/>
+    <w:lsdException w:name="Grid Table 2 Accent 6" w:uiPriority="47"/>
+    <w:lsdException w:name="Grid Table 3 Accent 6" w:uiPriority="48"/>
+    <w:lsdException w:name="Grid Table 4 Accent 6" w:uiPriority="49"/>
+    <w:lsdException w:name="Grid Table 5 Dark Accent 6" w:uiPriority="50"/>
+    <w:lsdException w:name="Grid Table 6 Colorful Accent 6" w:uiPriority="51"/>
+    <w:lsdException w:name="Grid Table 7 Colorful Accent 6" w:uiPriority="52"/>
+    <w:lsdException w:name="List Table 1 Light" w:uiPriority="46"/>
+    <w:lsdException w:name="List Table 2" w:uiPriority="47"/>
+    <w:lsdException w:name="List Table 3" w:uiPriority="48"/>
+    <w:lsdException w:name="List Table 4" w:uiPriority="49"/>
+    <w:lsdException w:name="List Table 5 Dark" w:uiPriority="50"/>
+    <w:lsdException w:name="List Table 6 Colorful" w:uiPriority="51"/>
+    <w:lsdException w:name="List Table 7 Colorful" w:uiPriority="52"/>
+    <w:lsdException w:name="List Table 1 Light Accent 1" w:uiPriority="46"/>
+    <w:lsdException w:name="List Table 2 Accent 1" w:uiPriority="47"/>
+    <w:lsdException w:name="List Table 3 Accent 1" w:uiPriority="48"/>
+    <w:lsdException w:name="List Table 4 Accent 1" w:uiPriority="49"/>
+    <w:lsdException w:name="List Table 5 Dark Accent 1" w:uiPriority="50"/>
+    <w:lsdException w:name="List Table 6 Colorful Accent 1" w:uiPriority="51"/>
+    <w:lsdException w:name="List Table 7 Colorful Accent 1" w:uiPriority="52"/>
+    <w:lsdException w:name="List Table 1 Light Accent 2" w:uiPriority="46"/>
+    <w:lsdException w:name="List Table 2 Accent 2" w:uiPriority="47"/>
+    <w:lsdException w:name="List Table 3 Accent 2" w:uiPriority="48"/>
+    <w:lsdException w:name="List Table 4 Accent 2" w:uiPriority="49"/>
+    <w:lsdException w:name="List Table 5 Dark Accent 2" w:uiPriority="50"/>
+    <w:lsdException w:name="List Table 6 Colorful Accent 2" w:uiPriority="51"/>
+    <w:lsdException w:name="List Table 7 Colorful Accent 2" w:uiPriority="52"/>
+    <w:lsdException w:name="List Table 1 Light Accent 3" w:uiPriority="46"/>
+    <w:lsdException w:name="List Table 2 Accent 3" w:uiPriority="47"/>
+    <w:lsdException w:name="List Table 3 Accent 3" w:uiPriority="48"/>
+    <w:lsdException w:name="List Table 4 Accent 3" w:uiPriority="49"/>
+    <w:lsdException w:name="List Table 5 Dark Accent 3" w:uiPriority="50"/>
+    <w:lsdException w:name="List Table 6 Colorful Accent 3" w:uiPriority="51"/>
+    <w:lsdException w:name="List Table 7 Colorful Accent 3" w:uiPriority="52"/>
+    <w:lsdException w:name="List Table 1 Light Accent 4" w:uiPriority="46"/>
+    <w:lsdException w:name="List Table 2 Accent 4" w:uiPriority="47"/>
+    <w:lsdException w:name="List Table 3 Accent 4" w:uiPriority="48"/>
+    <w:lsdException w:name="List Table 4 Accent 4" w:uiPriority="49"/>
+    <w:lsdException w:name="List Table 5 Dark Accent 4" w:uiPriority="50"/>
+    <w:lsdException w:name="List Table 6 Colorful Accent 4" w:uiPriority="51"/>
+    <w:lsdException w:name="List Table 7 Colorful Accent 4" w:uiPriority="52"/>
+    <w:lsdException w:name="List Table 1 Light Accent 5" w:uiPriority="46"/>
+    <w:lsdException w:name="List Table 2 Accent 5" w:uiPriority="47"/>
+    <w:lsdException w:name="List Table 3 Accent 5" w:uiPriority="48"/>
+    <w:lsdException w:name="List Table 4 Accent 5" w:uiPriority="49"/>
+    <w:lsdException w:name="List Table 5 Dark Accent 5" w:uiPriority="50"/>
+    <w:lsdException w:name="List Table 6 Colorful Accent 5" w:uiPriority="51"/>
+    <w:lsdException w:name="List Table 7 Colorful Accent 5" w:uiPriority="52"/>
+    <w:lsdException w:name="List Table 1 Light Accent 6" w:uiPriority="46"/>
+    <w:lsdException w:name="List Table 2 Accent 6" w:uiPriority="47"/>
+    <w:lsdException w:name="List Table 3 Accent 6" w:uiPriority="48"/>
+    <w:lsdException w:name="List Table 4 Accent 6" w:uiPriority="49"/>
+    <w:lsdException w:name="List Table 5 Dark Accent 6" w:uiPriority="50"/>
+    <w:lsdException w:name="List Table 6 Colorful Accent 6" w:uiPriority="51"/>
+    <w:lsdException w:name="List Table 7 Colorful Accent 6" w:uiPriority="52"/>
   </w:latentStyles>
   <w:style w:type="paragraph" w:default="1" w:styleId="Normal">
     <w:name w:val="Normal"/>
@@ -1010,11 +1694,11 @@
       <w:rFonts w:ascii="Times New Roman" w:hAnsi="Times New Roman"/>
     </w:rPr>
   </w:style>
-  <w:style w:type="paragraph" w:styleId="Ttulo1">
+  <w:style w:type="paragraph" w:styleId="Cabealho1">
     <w:name w:val="heading 1"/>
     <w:basedOn w:val="Normal"/>
     <w:next w:val="Normal"/>
-    <w:link w:val="Ttulo1Carcter"/>
+    <w:link w:val="Cabealho1Carter"/>
     <w:uiPriority w:val="9"/>
     <w:qFormat/>
     <w:rsid w:val="00565A39"/>
@@ -1035,11 +1719,11 @@
       <w:szCs w:val="28"/>
     </w:rPr>
   </w:style>
-  <w:style w:type="paragraph" w:styleId="Ttulo2">
+  <w:style w:type="paragraph" w:styleId="Cabealho2">
     <w:name w:val="heading 2"/>
     <w:basedOn w:val="Normal"/>
     <w:next w:val="Normal"/>
-    <w:link w:val="Ttulo2Carcter"/>
+    <w:link w:val="Cabealho2Carter"/>
     <w:uiPriority w:val="9"/>
     <w:unhideWhenUsed/>
     <w:qFormat/>
@@ -1062,11 +1746,11 @@
       <w:szCs w:val="26"/>
     </w:rPr>
   </w:style>
-  <w:style w:type="paragraph" w:styleId="Ttulo3">
+  <w:style w:type="paragraph" w:styleId="Cabealho3">
     <w:name w:val="heading 3"/>
     <w:basedOn w:val="Normal"/>
     <w:next w:val="Normal"/>
-    <w:link w:val="Ttulo3Carcter"/>
+    <w:link w:val="Cabealho3Carter"/>
     <w:uiPriority w:val="9"/>
     <w:unhideWhenUsed/>
     <w:qFormat/>
@@ -1087,11 +1771,11 @@
       <w:bCs/>
     </w:rPr>
   </w:style>
-  <w:style w:type="paragraph" w:styleId="Ttulo4">
+  <w:style w:type="paragraph" w:styleId="Cabealho4">
     <w:name w:val="heading 4"/>
     <w:basedOn w:val="Normal"/>
     <w:next w:val="Normal"/>
-    <w:link w:val="Ttulo4Carcter"/>
+    <w:link w:val="Cabealho4Carter"/>
     <w:uiPriority w:val="9"/>
     <w:unhideWhenUsed/>
     <w:qFormat/>
@@ -1114,11 +1798,11 @@
       <w:iCs/>
     </w:rPr>
   </w:style>
-  <w:style w:type="paragraph" w:styleId="Ttulo5">
+  <w:style w:type="paragraph" w:styleId="Cabealho5">
     <w:name w:val="heading 5"/>
     <w:basedOn w:val="Normal"/>
     <w:next w:val="Normal"/>
-    <w:link w:val="Ttulo5Carcter"/>
+    <w:link w:val="Cabealho5Carter"/>
     <w:uiPriority w:val="9"/>
     <w:semiHidden/>
     <w:unhideWhenUsed/>
@@ -1139,11 +1823,11 @@
       <w:color w:val="243F60" w:themeColor="accent1" w:themeShade="7F"/>
     </w:rPr>
   </w:style>
-  <w:style w:type="paragraph" w:styleId="Ttulo6">
+  <w:style w:type="paragraph" w:styleId="Cabealho6">
     <w:name w:val="heading 6"/>
     <w:basedOn w:val="Normal"/>
     <w:next w:val="Normal"/>
-    <w:link w:val="Ttulo6Carcter"/>
+    <w:link w:val="Cabealho6Carter"/>
     <w:uiPriority w:val="9"/>
     <w:semiHidden/>
     <w:unhideWhenUsed/>
@@ -1166,11 +1850,11 @@
       <w:color w:val="243F60" w:themeColor="accent1" w:themeShade="7F"/>
     </w:rPr>
   </w:style>
-  <w:style w:type="paragraph" w:styleId="Ttulo7">
+  <w:style w:type="paragraph" w:styleId="Cabealho7">
     <w:name w:val="heading 7"/>
     <w:basedOn w:val="Normal"/>
     <w:next w:val="Normal"/>
-    <w:link w:val="Ttulo7Carcter"/>
+    <w:link w:val="Cabealho7Carter"/>
     <w:uiPriority w:val="9"/>
     <w:semiHidden/>
     <w:unhideWhenUsed/>
@@ -1193,11 +1877,11 @@
       <w:color w:val="404040" w:themeColor="text1" w:themeTint="BF"/>
     </w:rPr>
   </w:style>
-  <w:style w:type="paragraph" w:styleId="Ttulo8">
+  <w:style w:type="paragraph" w:styleId="Cabealho8">
     <w:name w:val="heading 8"/>
     <w:basedOn w:val="Normal"/>
     <w:next w:val="Normal"/>
-    <w:link w:val="Ttulo8Carcter"/>
+    <w:link w:val="Cabealho8Carter"/>
     <w:uiPriority w:val="9"/>
     <w:semiHidden/>
     <w:unhideWhenUsed/>
@@ -1220,11 +1904,11 @@
       <w:szCs w:val="20"/>
     </w:rPr>
   </w:style>
-  <w:style w:type="paragraph" w:styleId="Ttulo9">
+  <w:style w:type="paragraph" w:styleId="Cabealho9">
     <w:name w:val="heading 9"/>
     <w:basedOn w:val="Normal"/>
     <w:next w:val="Normal"/>
-    <w:link w:val="Ttulo9Carcter"/>
+    <w:link w:val="Cabealho9Carter"/>
     <w:uiPriority w:val="9"/>
     <w:semiHidden/>
     <w:unhideWhenUsed/>
@@ -1260,7 +1944,6 @@
     <w:uiPriority w:val="99"/>
     <w:semiHidden/>
     <w:unhideWhenUsed/>
-    <w:qFormat/>
     <w:tblPr>
       <w:tblInd w:w="0" w:type="dxa"/>
       <w:tblCellMar>
@@ -1277,10 +1960,10 @@
     <w:semiHidden/>
     <w:unhideWhenUsed/>
   </w:style>
-  <w:style w:type="character" w:customStyle="1" w:styleId="Ttulo1Carcter">
-    <w:name w:val="Título 1 Carácter"/>
+  <w:style w:type="character" w:customStyle="1" w:styleId="Cabealho1Carter">
+    <w:name w:val="Cabeçalho 1 Caráter"/>
     <w:basedOn w:val="Tipodeletrapredefinidodopargrafo"/>
-    <w:link w:val="Ttulo1"/>
+    <w:link w:val="Cabealho1"/>
     <w:uiPriority w:val="9"/>
     <w:rsid w:val="00565A39"/>
     <w:rPr>
@@ -1291,10 +1974,10 @@
       <w:szCs w:val="28"/>
     </w:rPr>
   </w:style>
-  <w:style w:type="character" w:customStyle="1" w:styleId="Ttulo2Carcter">
-    <w:name w:val="Título 2 Carácter"/>
+  <w:style w:type="character" w:customStyle="1" w:styleId="Cabealho2Carter">
+    <w:name w:val="Cabeçalho 2 Caráter"/>
     <w:basedOn w:val="Tipodeletrapredefinidodopargrafo"/>
-    <w:link w:val="Ttulo2"/>
+    <w:link w:val="Cabealho2"/>
     <w:uiPriority w:val="9"/>
     <w:rsid w:val="00565A39"/>
     <w:rPr>
@@ -1305,10 +1988,10 @@
       <w:szCs w:val="26"/>
     </w:rPr>
   </w:style>
-  <w:style w:type="character" w:customStyle="1" w:styleId="Ttulo3Carcter">
-    <w:name w:val="Título 3 Carácter"/>
+  <w:style w:type="character" w:customStyle="1" w:styleId="Cabealho3Carter">
+    <w:name w:val="Cabeçalho 3 Caráter"/>
     <w:basedOn w:val="Tipodeletrapredefinidodopargrafo"/>
-    <w:link w:val="Ttulo3"/>
+    <w:link w:val="Cabealho3"/>
     <w:uiPriority w:val="9"/>
     <w:rsid w:val="00565A39"/>
     <w:rPr>
@@ -1317,10 +2000,10 @@
       <w:bCs/>
     </w:rPr>
   </w:style>
-  <w:style w:type="character" w:customStyle="1" w:styleId="Ttulo4Carcter">
-    <w:name w:val="Título 4 Carácter"/>
+  <w:style w:type="character" w:customStyle="1" w:styleId="Cabealho4Carter">
+    <w:name w:val="Cabeçalho 4 Caráter"/>
     <w:basedOn w:val="Tipodeletrapredefinidodopargrafo"/>
-    <w:link w:val="Ttulo4"/>
+    <w:link w:val="Cabealho4"/>
     <w:uiPriority w:val="9"/>
     <w:rsid w:val="00565A39"/>
     <w:rPr>
@@ -1331,10 +2014,10 @@
       <w:iCs/>
     </w:rPr>
   </w:style>
-  <w:style w:type="character" w:customStyle="1" w:styleId="Ttulo5Carcter">
-    <w:name w:val="Título 5 Carácter"/>
+  <w:style w:type="character" w:customStyle="1" w:styleId="Cabealho5Carter">
+    <w:name w:val="Cabeçalho 5 Caráter"/>
     <w:basedOn w:val="Tipodeletrapredefinidodopargrafo"/>
-    <w:link w:val="Ttulo5"/>
+    <w:link w:val="Cabealho5"/>
     <w:uiPriority w:val="9"/>
     <w:semiHidden/>
     <w:rsid w:val="00565A39"/>
@@ -1343,10 +2026,10 @@
       <w:color w:val="243F60" w:themeColor="accent1" w:themeShade="7F"/>
     </w:rPr>
   </w:style>
-  <w:style w:type="character" w:customStyle="1" w:styleId="Ttulo6Carcter">
-    <w:name w:val="Título 6 Carácter"/>
+  <w:style w:type="character" w:customStyle="1" w:styleId="Cabealho6Carter">
+    <w:name w:val="Cabeçalho 6 Caráter"/>
     <w:basedOn w:val="Tipodeletrapredefinidodopargrafo"/>
-    <w:link w:val="Ttulo6"/>
+    <w:link w:val="Cabealho6"/>
     <w:uiPriority w:val="9"/>
     <w:semiHidden/>
     <w:rsid w:val="00565A39"/>
@@ -1357,10 +2040,10 @@
       <w:color w:val="243F60" w:themeColor="accent1" w:themeShade="7F"/>
     </w:rPr>
   </w:style>
-  <w:style w:type="character" w:customStyle="1" w:styleId="Ttulo7Carcter">
-    <w:name w:val="Título 7 Carácter"/>
+  <w:style w:type="character" w:customStyle="1" w:styleId="Cabealho7Carter">
+    <w:name w:val="Cabeçalho 7 Caráter"/>
     <w:basedOn w:val="Tipodeletrapredefinidodopargrafo"/>
-    <w:link w:val="Ttulo7"/>
+    <w:link w:val="Cabealho7"/>
     <w:uiPriority w:val="9"/>
     <w:semiHidden/>
     <w:rsid w:val="00565A39"/>
@@ -1371,10 +2054,10 @@
       <w:color w:val="404040" w:themeColor="text1" w:themeTint="BF"/>
     </w:rPr>
   </w:style>
-  <w:style w:type="character" w:customStyle="1" w:styleId="Ttulo8Carcter">
-    <w:name w:val="Título 8 Carácter"/>
+  <w:style w:type="character" w:customStyle="1" w:styleId="Cabealho8Carter">
+    <w:name w:val="Cabeçalho 8 Caráter"/>
     <w:basedOn w:val="Tipodeletrapredefinidodopargrafo"/>
-    <w:link w:val="Ttulo8"/>
+    <w:link w:val="Cabealho8"/>
     <w:uiPriority w:val="9"/>
     <w:semiHidden/>
     <w:rsid w:val="00565A39"/>
@@ -1385,10 +2068,10 @@
       <w:szCs w:val="20"/>
     </w:rPr>
   </w:style>
-  <w:style w:type="character" w:customStyle="1" w:styleId="Ttulo9Carcter">
-    <w:name w:val="Título 9 Carácter"/>
+  <w:style w:type="character" w:customStyle="1" w:styleId="Cabealho9Carter">
+    <w:name w:val="Cabeçalho 9 Caráter"/>
     <w:basedOn w:val="Tipodeletrapredefinidodopargrafo"/>
-    <w:link w:val="Ttulo9"/>
+    <w:link w:val="Cabealho9"/>
     <w:uiPriority w:val="9"/>
     <w:semiHidden/>
     <w:rsid w:val="00565A39"/>
@@ -1423,7 +2106,7 @@
   <w:style w:type="paragraph" w:styleId="PargrafodaLista">
     <w:name w:val="List Paragraph"/>
     <w:basedOn w:val="Normal"/>
-    <w:link w:val="PargrafodaListaCarcter"/>
+    <w:link w:val="PargrafodaListaCarter"/>
     <w:uiPriority w:val="34"/>
     <w:qFormat/>
     <w:rsid w:val="00565A39"/>
@@ -1432,8 +2115,8 @@
       <w:contextualSpacing/>
     </w:pPr>
   </w:style>
-  <w:style w:type="character" w:customStyle="1" w:styleId="PargrafodaListaCarcter">
-    <w:name w:val="Parágrafo da Lista Carácter"/>
+  <w:style w:type="character" w:customStyle="1" w:styleId="PargrafodaListaCarter">
+    <w:name w:val="Parágrafo da Lista Caráter"/>
     <w:basedOn w:val="Tipodeletrapredefinidodopargrafo"/>
     <w:link w:val="PargrafodaLista"/>
     <w:uiPriority w:val="34"/>
@@ -1446,7 +2129,7 @@
     <w:name w:val="Quote"/>
     <w:basedOn w:val="Normal"/>
     <w:next w:val="Normal"/>
-    <w:link w:val="CitaoCarcter"/>
+    <w:link w:val="CitaoCarter"/>
     <w:uiPriority w:val="29"/>
     <w:qFormat/>
     <w:rsid w:val="00565A39"/>
@@ -1456,8 +2139,8 @@
       <w:color w:val="000000" w:themeColor="text1"/>
     </w:rPr>
   </w:style>
-  <w:style w:type="character" w:customStyle="1" w:styleId="CitaoCarcter">
-    <w:name w:val="Citação Carácter"/>
+  <w:style w:type="character" w:customStyle="1" w:styleId="CitaoCarter">
+    <w:name w:val="Citação Caráter"/>
     <w:basedOn w:val="Tipodeletrapredefinidodopargrafo"/>
     <w:link w:val="Citao"/>
     <w:uiPriority w:val="29"/>
@@ -1469,9 +2152,9 @@
       <w:color w:val="000000" w:themeColor="text1"/>
     </w:rPr>
   </w:style>
-  <w:style w:type="paragraph" w:styleId="Ttulodondice">
+  <w:style w:type="paragraph" w:styleId="Cabealhodondice">
     <w:name w:val="TOC Heading"/>
-    <w:basedOn w:val="Ttulo1"/>
+    <w:basedOn w:val="Cabealho1"/>
     <w:next w:val="Normal"/>
     <w:uiPriority w:val="39"/>
     <w:semiHidden/>
@@ -1776,7 +2459,7 @@
 </file>
 
 <file path=customXml/itemProps1.xml><?xml version="1.0" encoding="utf-8"?>
-<ds:datastoreItem xmlns:ds="http://schemas.openxmlformats.org/officeDocument/2006/customXml" ds:itemID="{FAE2BC8F-5EF9-4E13-BDFB-9C35A3A10E2B}">
+<ds:datastoreItem xmlns:ds="http://schemas.openxmlformats.org/officeDocument/2006/customXml" ds:itemID="{D6A4C27C-5AC3-4D1A-A09C-10EB7AAFE916}">
   <ds:schemaRefs>
     <ds:schemaRef ds:uri="http://schemas.openxmlformats.org/officeDocument/2006/bibliography"/>
   </ds:schemaRefs>

</xml_diff>